<commit_message>
Admin in a day updates to reflect new features and UI
</commit_message>
<xml_diff>
--- a/Administration/AdminInADay/LabMaterials/M01_SecuringYourTenant.docx
+++ b/Administration/AdminInADay/LabMaterials/M01_SecuringYourTenant.docx
@@ -7,20 +7,28 @@
         <w:pStyle w:val="Heading1"/>
       </w:pPr>
       <w:bookmarkStart w:id="0" w:name="admin-in-a-day"/>
-      <w:bookmarkStart w:id="1" w:name="_GoBack"/>
+      <w:r>
+        <w:t>Admin in a day</w:t>
+      </w:r>
+      <w:bookmarkEnd w:id="0"/>
+    </w:p>
+    <w:p>
+      <w:pPr>
+        <w:pStyle w:val="Heading1"/>
+      </w:pPr>
+      <w:bookmarkStart w:id="1" w:name="module-1-securing-your-tenant"/>
+      <w:r>
+        <w:t>Module 1: Securing your tenant</w:t>
+      </w:r>
       <w:bookmarkEnd w:id="1"/>
-      <w:r>
-        <w:t>Admin in a day</w:t>
-      </w:r>
-      <w:bookmarkEnd w:id="0"/>
     </w:p>
     <w:p>
       <w:pPr>
         <w:pStyle w:val="Heading1"/>
       </w:pPr>
-      <w:bookmarkStart w:id="2" w:name="module-1-securing-your-tenant"/>
-      <w:r>
-        <w:t>Module 1: Securing your tenant</w:t>
+      <w:bookmarkStart w:id="2" w:name="hands-on-lab"/>
+      <w:r>
+        <w:t>Hands on lab</w:t>
       </w:r>
       <w:bookmarkEnd w:id="2"/>
     </w:p>
@@ -28,28 +36,74 @@
       <w:pPr>
         <w:pStyle w:val="Heading1"/>
       </w:pPr>
-      <w:bookmarkStart w:id="3" w:name="hands-on-lab"/>
-      <w:r>
-        <w:t>Hands on lab</w:t>
+      <w:bookmarkStart w:id="3" w:name="lab-scenario"/>
+      <w:r>
+        <w:t>Lab Scenario</w:t>
       </w:r>
       <w:bookmarkEnd w:id="3"/>
     </w:p>
     <w:p>
       <w:pPr>
+        <w:pStyle w:val="FirstParagraph"/>
+      </w:pPr>
+      <w:r>
+        <w:t>In this Hands-on Lab, you will be an environment administrator for Contoso helping to adopt the Power Platform. You have been assigned responsibility for ensuring that Contoso’s employees are able to build Power</w:t>
+      </w:r>
+      <w:r>
+        <w:t xml:space="preserve"> </w:t>
+      </w:r>
+      <w:r>
+        <w:t xml:space="preserve">Apps applications and </w:t>
+      </w:r>
+      <w:r>
+        <w:t>flows using Power Automate</w:t>
+      </w:r>
+      <w:r>
+        <w:t xml:space="preserve"> to help them be productive. At the same time you are expected to ensure that Contoso’s data and security policies are followed.</w:t>
+      </w:r>
+    </w:p>
+    <w:p>
+      <w:pPr>
+        <w:pStyle w:val="BodyText"/>
+      </w:pPr>
+      <w:r>
+        <w:t>Some of Contoso’s employees have already started experimenting with the Power Platform so your first task is to get an understanding of what is already in use.</w:t>
+      </w:r>
+    </w:p>
+    <w:p>
+      <w:pPr>
+        <w:pStyle w:val="BodyText"/>
+      </w:pPr>
+      <w:r>
+        <w:t xml:space="preserve">Next, you will be taking steps to put some baseline security policies in place to implement Contoso’s data and security policies. </w:t>
+      </w:r>
+    </w:p>
+    <w:p>
+      <w:pPr>
         <w:pStyle w:val="Heading1"/>
       </w:pPr>
-      <w:bookmarkStart w:id="4" w:name="lab-scenario"/>
-      <w:r>
-        <w:t>Lab Scenario</w:t>
+      <w:bookmarkStart w:id="4" w:name="lab-requirements"/>
+      <w:r>
+        <w:t>Lab Requirements</w:t>
       </w:r>
       <w:bookmarkEnd w:id="4"/>
     </w:p>
     <w:p>
       <w:pPr>
+        <w:pStyle w:val="Heading2"/>
+      </w:pPr>
+      <w:bookmarkStart w:id="5" w:name="lab-test-environment"/>
+      <w:r>
+        <w:t>Lab Test Environment</w:t>
+      </w:r>
+      <w:bookmarkEnd w:id="5"/>
+    </w:p>
+    <w:p>
+      <w:pPr>
         <w:pStyle w:val="FirstParagraph"/>
       </w:pPr>
       <w:r>
-        <w:t>In this Hands-on Lab, you will be an environment administrator for Contoso helping to adopt the Power Platform. You have been assigned responsibility for ensuring that Contoso’s employees are able to build PowerApps applications and Microsoft Flows to help them be productive. At the same time you are expected to ensure that Contoso’s data and security policies are followed.</w:t>
+        <w:t>This hands on lab is designed to be completed in an environment setup for multiple students to complete the Admin in a day series of hands on labs.</w:t>
       </w:r>
     </w:p>
     <w:p>
@@ -57,72 +111,28 @@
         <w:pStyle w:val="BodyText"/>
       </w:pPr>
       <w:r>
-        <w:t>Some of Contoso’s employees have already started experimenting with the Power Platform so your first task is to get an understanding of what is already in use.</w:t>
-      </w:r>
-    </w:p>
-    <w:p>
-      <w:pPr>
-        <w:pStyle w:val="BodyText"/>
-      </w:pPr>
-      <w:r>
-        <w:t xml:space="preserve">Next, you will be taking steps to put some baseline security policies in place to implement Contoso’s data and security policies. </w:t>
+        <w:t>You will be assigned one or more users to use to complete the tasks. Because this is a shared environment, some tasks that require a tenant Global Administrator or a Service Administrator will already be completed. Your account will only be an environment administrator.</w:t>
       </w:r>
     </w:p>
     <w:p>
       <w:pPr>
         <w:pStyle w:val="Heading1"/>
       </w:pPr>
-      <w:bookmarkStart w:id="5" w:name="lab-requirements"/>
-      <w:r>
-        <w:t>Lab Requirements</w:t>
-      </w:r>
-      <w:bookmarkEnd w:id="5"/>
+      <w:bookmarkStart w:id="6" w:name="exercise-1-exploring-existing-power-plat"/>
+      <w:r>
+        <w:t>Exercise 1: Exploring existing Power Platform usage</w:t>
+      </w:r>
+      <w:bookmarkEnd w:id="6"/>
     </w:p>
     <w:p>
       <w:pPr>
         <w:pStyle w:val="Heading2"/>
       </w:pPr>
-      <w:bookmarkStart w:id="6" w:name="lab-test-environment"/>
-      <w:r>
-        <w:t>Lab Test Environment</w:t>
-      </w:r>
-      <w:bookmarkEnd w:id="6"/>
-    </w:p>
-    <w:p>
-      <w:pPr>
-        <w:pStyle w:val="FirstParagraph"/>
-      </w:pPr>
-      <w:r>
-        <w:t>This hands on lab is designed to be completed in an environment setup for multiple students to complete the Admin in a day series of hands on labs.</w:t>
-      </w:r>
-    </w:p>
-    <w:p>
-      <w:pPr>
-        <w:pStyle w:val="BodyText"/>
-      </w:pPr>
-      <w:r>
-        <w:t>You will be assigned one or more users to use to complete the tasks. Because this is a shared environment, some tasks that require a tenant Global Administrator or a Service Administrator will already be completed. Your account will only be an environment administrator.</w:t>
-      </w:r>
-    </w:p>
-    <w:p>
-      <w:pPr>
-        <w:pStyle w:val="Heading1"/>
-      </w:pPr>
-      <w:bookmarkStart w:id="7" w:name="exercise-1-exploring-existing-power-plat"/>
-      <w:r>
-        <w:t>Exercise 1: Exploring existing Power Platform usage</w:t>
+      <w:bookmarkStart w:id="7" w:name="scenario"/>
+      <w:r>
+        <w:t>Scenario</w:t>
       </w:r>
       <w:bookmarkEnd w:id="7"/>
-    </w:p>
-    <w:p>
-      <w:pPr>
-        <w:pStyle w:val="Heading2"/>
-      </w:pPr>
-      <w:bookmarkStart w:id="8" w:name="scenario"/>
-      <w:r>
-        <w:t>Scenario</w:t>
-      </w:r>
-      <w:bookmarkEnd w:id="8"/>
     </w:p>
     <w:p>
       <w:pPr>
@@ -161,11 +171,11 @@
       <w:pPr>
         <w:pStyle w:val="Heading3"/>
       </w:pPr>
-      <w:bookmarkStart w:id="9" w:name="task-1-review-existing-environments"/>
+      <w:bookmarkStart w:id="8" w:name="task-1-review-existing-environments"/>
       <w:r>
         <w:t>Task 1: Review existing environments</w:t>
       </w:r>
-      <w:bookmarkEnd w:id="9"/>
+      <w:bookmarkEnd w:id="8"/>
     </w:p>
     <w:p>
       <w:pPr>
@@ -185,21 +195,28 @@
         <w:t>Lab Admin account</w:t>
       </w:r>
       <w:r>
-        <w:t xml:space="preserve"> in an in-private browser session. Navigate to </w:t>
+        <w:t xml:space="preserve"> in an in-private browser session. Navigate</w:t>
+      </w:r>
+      <w:r>
+        <w:t xml:space="preserve"> </w:t>
       </w:r>
       <w:hyperlink r:id="rId10" w:history="1">
         <w:r>
           <w:rPr>
             <w:rStyle w:val="Hyperlink"/>
+            <w:color w:val="1F497D" w:themeColor="text2"/>
           </w:rPr>
-          <w:t>https://admin.powerplatform.microsoft.com</w:t>
+          <w:t>https://aka.ms/ppac</w:t>
         </w:r>
       </w:hyperlink>
       <w:r>
-        <w:t xml:space="preserve"> </w:t>
-      </w:r>
-      <w:r>
-        <w:t xml:space="preserve"> and select </w:t>
+        <w:rPr>
+          <w:color w:val="1F497D" w:themeColor="text2"/>
+        </w:rPr>
+        <w:t xml:space="preserve">  </w:t>
+      </w:r>
+      <w:r>
+        <w:t xml:space="preserve">and select </w:t>
       </w:r>
       <w:r>
         <w:rPr>
@@ -209,27 +226,6 @@
       </w:r>
       <w:r>
         <w:t>.</w:t>
-      </w:r>
-      <w:r>
-        <w:br/>
-      </w:r>
-      <w:r>
-        <w:br/>
-        <w:t xml:space="preserve">Note: You can also use the shortcut </w:t>
-      </w:r>
-      <w:hyperlink r:id="rId11" w:history="1">
-        <w:r>
-          <w:rPr>
-            <w:rStyle w:val="Hyperlink"/>
-          </w:rPr>
-          <w:t>https://aka.ms/ppac</w:t>
-        </w:r>
-      </w:hyperlink>
-      <w:r>
-        <w:t xml:space="preserve"> </w:t>
-      </w:r>
-      <w:r>
-        <w:br/>
       </w:r>
     </w:p>
     <w:p>
@@ -253,7 +249,7 @@
           <w:noProof/>
         </w:rPr>
         <w:drawing>
-          <wp:inline distT="0" distB="0" distL="0" distR="0" wp14:anchorId="7A3841AF" wp14:editId="33732A51">
+          <wp:inline distT="0" distB="0" distL="0" distR="0" wp14:anchorId="7A3841AF" wp14:editId="614C275C">
             <wp:extent cx="5943600" cy="2914015"/>
             <wp:effectExtent l="19050" t="19050" r="0" b="635"/>
             <wp:docPr id="1" name="Picture 1" descr="list of environments in the admin center"/>
@@ -268,7 +264,7 @@
                     <pic:cNvPicPr/>
                   </pic:nvPicPr>
                   <pic:blipFill>
-                    <a:blip r:embed="rId12"/>
+                    <a:blip r:embed="rId11"/>
                     <a:stretch>
                       <a:fillRect/>
                     </a:stretch>
@@ -375,7 +371,6 @@
         <w:rPr>
           <w:noProof/>
         </w:rPr>
-        <w:lastRenderedPageBreak/>
         <w:drawing>
           <wp:inline distT="0" distB="0" distL="0" distR="0" wp14:anchorId="0BDB190F" wp14:editId="38A9269D">
             <wp:extent cx="5943600" cy="1696720"/>
@@ -392,7 +387,7 @@
                     <pic:cNvPicPr/>
                   </pic:nvPicPr>
                   <pic:blipFill>
-                    <a:blip r:embed="rId13"/>
+                    <a:blip r:embed="rId12"/>
                     <a:stretch>
                       <a:fillRect/>
                     </a:stretch>
@@ -427,6 +422,7 @@
         </w:numPr>
       </w:pPr>
       <w:r>
+        <w:lastRenderedPageBreak/>
         <w:t>Click on Environments to navigate back to the list of environments.</w:t>
       </w:r>
     </w:p>
@@ -455,7 +451,7 @@
                     <pic:cNvPicPr/>
                   </pic:nvPicPr>
                   <pic:blipFill>
-                    <a:blip r:embed="rId14"/>
+                    <a:blip r:embed="rId13"/>
                     <a:stretch>
                       <a:fillRect/>
                     </a:stretch>
@@ -529,7 +525,13 @@
         <w:t>Default</w:t>
       </w:r>
       <w:r>
-        <w:t xml:space="preserve">. This is the environment in which all users are makers and can build their own apps and flows. Think of this environment as supporting personal productivity use of the platform. This is also the default location used by any customizations built with PowerApps in Office apps. The Default environment can’t be deleted, but you can rename it to make it clear its purpose. For example, some name </w:t>
+        <w:t>. This is the environment in which all users are makers and can build their own apps and flows. Think of this environment as supporting personal productivity use of the platform. This is also the default location used by any customizations built with Power</w:t>
+      </w:r>
+      <w:r>
+        <w:t xml:space="preserve"> </w:t>
+      </w:r>
+      <w:r>
+        <w:t xml:space="preserve">Apps in Office apps. The Default environment can’t be deleted, but you can rename it to make it clear its purpose. For example, some name </w:t>
       </w:r>
       <w:proofErr w:type="gramStart"/>
       <w:r>
@@ -591,7 +593,7 @@
                     <pic:cNvPicPr/>
                   </pic:nvPicPr>
                   <pic:blipFill>
-                    <a:blip r:embed="rId15"/>
+                    <a:blip r:embed="rId14"/>
                     <a:stretch>
                       <a:fillRect/>
                     </a:stretch>
@@ -619,54 +621,108 @@
     </w:p>
     <w:p>
       <w:pPr>
-        <w:pStyle w:val="CaptionedFigure"/>
-      </w:pPr>
-      <w:r>
-        <w:t xml:space="preserve">Note: Because this environment doesn’t have a Common Data Service database created you have been taken to the classic admin.powerapps.com portal.  In the near future, this will stay in </w:t>
-      </w:r>
-      <w:hyperlink r:id="rId16" w:history="1">
-        <w:r>
-          <w:rPr>
-            <w:rStyle w:val="Hyperlink"/>
-          </w:rPr>
-          <w:t>https://aka.ms/ppac</w:t>
-        </w:r>
-      </w:hyperlink>
-    </w:p>
-    <w:p>
-      <w:pPr>
         <w:pStyle w:val="Compact"/>
         <w:numPr>
           <w:ilvl w:val="0"/>
-          <w:numId w:val="7"/>
+          <w:numId w:val="8"/>
         </w:numPr>
       </w:pPr>
       <w:r>
-        <w:t xml:space="preserve">Notice on the right it says </w:t>
+        <w:t>In the</w:t>
+      </w:r>
+      <w:r>
+        <w:t xml:space="preserve"> </w:t>
       </w:r>
       <w:r>
         <w:rPr>
           <w:b/>
         </w:rPr>
-        <w:t>Create my database</w:t>
-      </w:r>
-      <w:r>
-        <w:t xml:space="preserve">. </w:t>
+        <w:t>Access</w:t>
+      </w:r>
+      <w:r>
+        <w:t xml:space="preserve"> </w:t>
+      </w:r>
+      <w:r>
+        <w:t>section</w:t>
+      </w:r>
+      <w:r>
+        <w:t>. Notice the two roles that are available.</w:t>
+      </w:r>
+    </w:p>
+    <w:p>
+      <w:pPr>
+        <w:pStyle w:val="CaptionedFigure"/>
+      </w:pPr>
+      <w:r>
+        <w:rPr>
+          <w:noProof/>
+        </w:rPr>
+        <w:drawing>
+          <wp:inline distT="0" distB="0" distL="0" distR="0" wp14:anchorId="52C840C7" wp14:editId="2712809D">
+            <wp:extent cx="4423240" cy="2213511"/>
+            <wp:effectExtent l="19050" t="19050" r="0" b="0"/>
+            <wp:docPr id="9" name="Picture 9" descr="Access section - screenshot"/>
+            <wp:cNvGraphicFramePr>
+              <a:graphicFrameLocks xmlns:a="http://schemas.openxmlformats.org/drawingml/2006/main" noChangeAspect="1"/>
+            </wp:cNvGraphicFramePr>
+            <a:graphic xmlns:a="http://schemas.openxmlformats.org/drawingml/2006/main">
+              <a:graphicData uri="http://schemas.openxmlformats.org/drawingml/2006/picture">
+                <pic:pic xmlns:pic="http://schemas.openxmlformats.org/drawingml/2006/picture">
+                  <pic:nvPicPr>
+                    <pic:cNvPr id="1" name=""/>
+                    <pic:cNvPicPr/>
+                  </pic:nvPicPr>
+                  <pic:blipFill>
+                    <a:blip r:embed="rId15"/>
+                    <a:stretch>
+                      <a:fillRect/>
+                    </a:stretch>
+                  </pic:blipFill>
+                  <pic:spPr>
+                    <a:xfrm>
+                      <a:off x="0" y="0"/>
+                      <a:ext cx="4523778" cy="2263823"/>
+                    </a:xfrm>
+                    <a:prstGeom prst="rect">
+                      <a:avLst/>
+                    </a:prstGeom>
+                    <a:ln>
+                      <a:solidFill>
+                        <a:schemeClr val="tx1"/>
+                      </a:solidFill>
+                    </a:ln>
+                  </pic:spPr>
+                </pic:pic>
+              </a:graphicData>
+            </a:graphic>
+          </wp:inline>
+        </w:drawing>
+      </w:r>
+    </w:p>
+    <w:p>
+      <w:pPr>
+        <w:pStyle w:val="Compact"/>
+        <w:numPr>
+          <w:ilvl w:val="0"/>
+          <w:numId w:val="9"/>
+        </w:numPr>
+      </w:pPr>
+      <w:r>
+        <w:t xml:space="preserve">Click on </w:t>
       </w:r>
       <w:r>
         <w:rPr>
           <w:b/>
-          <w:color w:val="FF0000"/>
         </w:rPr>
-        <w:t>Do Not Click the button!</w:t>
-      </w:r>
-      <w:r>
-        <w:t xml:space="preserve"> This environment currently does not have a CDS database associated. That means security will not be controlled by CDS roles but will be managed by the simple Environment Admin and Environment Maker roles.</w:t>
-      </w:r>
-    </w:p>
-    <w:p>
-      <w:pPr>
-        <w:pStyle w:val="CaptionedFigure"/>
+        <w:t>Environment Maker</w:t>
+      </w:r>
+      <w:r>
+        <w:t>.</w:t>
+      </w:r>
+    </w:p>
+    <w:p>
+      <w:pPr>
+        <w:pStyle w:val="Compact"/>
       </w:pPr>
       <w:r>
         <w:rPr>
@@ -674,10 +730,81 @@
         </w:rPr>
         <w:lastRenderedPageBreak/>
         <w:drawing>
-          <wp:inline distT="0" distB="0" distL="0" distR="0" wp14:anchorId="0C4AD7E6" wp14:editId="5E23C5AA">
-            <wp:extent cx="5943600" cy="3108960"/>
+          <wp:inline distT="0" distB="0" distL="0" distR="0" wp14:anchorId="25FA62AC" wp14:editId="762456A2">
+            <wp:extent cx="5087340" cy="2351264"/>
             <wp:effectExtent l="19050" t="19050" r="0" b="0"/>
-            <wp:docPr id="34" name="Picture 34" descr="environment details screen"/>
+            <wp:docPr id="10" name="Picture 10" descr="Environment maker - screenshot"/>
+            <wp:cNvGraphicFramePr>
+              <a:graphicFrameLocks xmlns:a="http://schemas.openxmlformats.org/drawingml/2006/main" noChangeAspect="1"/>
+            </wp:cNvGraphicFramePr>
+            <a:graphic xmlns:a="http://schemas.openxmlformats.org/drawingml/2006/main">
+              <a:graphicData uri="http://schemas.openxmlformats.org/drawingml/2006/picture">
+                <pic:pic xmlns:pic="http://schemas.openxmlformats.org/drawingml/2006/picture">
+                  <pic:nvPicPr>
+                    <pic:cNvPr id="1" name=""/>
+                    <pic:cNvPicPr/>
+                  </pic:nvPicPr>
+                  <pic:blipFill>
+                    <a:blip r:embed="rId16"/>
+                    <a:stretch>
+                      <a:fillRect/>
+                    </a:stretch>
+                  </pic:blipFill>
+                  <pic:spPr>
+                    <a:xfrm>
+                      <a:off x="0" y="0"/>
+                      <a:ext cx="5099258" cy="2356772"/>
+                    </a:xfrm>
+                    <a:prstGeom prst="rect">
+                      <a:avLst/>
+                    </a:prstGeom>
+                    <a:ln>
+                      <a:solidFill>
+                        <a:schemeClr val="tx1"/>
+                      </a:solidFill>
+                    </a:ln>
+                  </pic:spPr>
+                </pic:pic>
+              </a:graphicData>
+            </a:graphic>
+          </wp:inline>
+        </w:drawing>
+      </w:r>
+    </w:p>
+    <w:p>
+      <w:pPr>
+        <w:pStyle w:val="Compact"/>
+        <w:numPr>
+          <w:ilvl w:val="0"/>
+          <w:numId w:val="9"/>
+        </w:numPr>
+      </w:pPr>
+      <w:r>
+        <w:t>N</w:t>
+      </w:r>
+      <w:r>
+        <w:t>otice Tenant is listed</w:t>
+      </w:r>
+      <w:r>
+        <w:t>;</w:t>
+      </w:r>
+      <w:r>
+        <w:t xml:space="preserve"> this means everyone in the tenant has this role. For environments other than default, you control this. However, default is special and Tenant can’t be removed from the role.</w:t>
+      </w:r>
+    </w:p>
+    <w:p>
+      <w:pPr>
+        <w:pStyle w:val="CaptionedFigure"/>
+      </w:pPr>
+      <w:r>
+        <w:rPr>
+          <w:noProof/>
+        </w:rPr>
+        <w:drawing>
+          <wp:inline distT="0" distB="0" distL="0" distR="0" wp14:anchorId="009F4E04" wp14:editId="7EA9C5E1">
+            <wp:extent cx="5943600" cy="1985010"/>
+            <wp:effectExtent l="19050" t="19050" r="0" b="0"/>
+            <wp:docPr id="11" name="Picture 11" descr="Environment maker - screenshot"/>
             <wp:cNvGraphicFramePr>
               <a:graphicFrameLocks xmlns:a="http://schemas.openxmlformats.org/drawingml/2006/main" noChangeAspect="1"/>
             </wp:cNvGraphicFramePr>
@@ -697,7 +824,7 @@
                   <pic:spPr>
                     <a:xfrm>
                       <a:off x="0" y="0"/>
-                      <a:ext cx="5943600" cy="3108960"/>
+                      <a:ext cx="5943600" cy="1985010"/>
                     </a:xfrm>
                     <a:prstGeom prst="rect">
                       <a:avLst/>
@@ -714,55 +841,69 @@
           </wp:inline>
         </w:drawing>
       </w:r>
-      <w:r>
-        <w:br/>
-      </w:r>
     </w:p>
     <w:p>
       <w:pPr>
         <w:pStyle w:val="Compact"/>
         <w:numPr>
           <w:ilvl w:val="0"/>
-          <w:numId w:val="8"/>
+          <w:numId w:val="10"/>
         </w:numPr>
       </w:pPr>
       <w:r>
-        <w:t xml:space="preserve">Select the </w:t>
+        <w:t xml:space="preserve">Go back and </w:t>
+      </w:r>
+      <w:r>
+        <w:t>in</w:t>
+      </w:r>
+      <w:r>
+        <w:t xml:space="preserve"> the </w:t>
       </w:r>
       <w:r>
         <w:rPr>
           <w:b/>
         </w:rPr>
-        <w:t>Security</w:t>
-      </w:r>
-      <w:r>
-        <w:t xml:space="preserve"> tab. Notice the two roles that are available.</w:t>
-      </w:r>
-    </w:p>
-    <w:p>
-      <w:pPr>
-        <w:pStyle w:val="CaptionedFigure"/>
+        <w:t>Resources</w:t>
+      </w:r>
+      <w:r>
+        <w:t xml:space="preserve"> </w:t>
+      </w:r>
+      <w:r>
+        <w:t xml:space="preserve">section, click </w:t>
+      </w:r>
+      <w:r>
+        <w:rPr>
+          <w:b/>
+          <w:bCs/>
+        </w:rPr>
+        <w:t>Power Apps</w:t>
+      </w:r>
+      <w:r>
+        <w:t>.</w:t>
+      </w:r>
+    </w:p>
+    <w:p>
+      <w:pPr>
+        <w:pStyle w:val="Compact"/>
       </w:pPr>
       <w:r>
         <w:rPr>
           <w:noProof/>
-          <w:color w:val="2B579A"/>
-          <w:shd w:val="clear" w:color="auto" w:fill="E6E6E6"/>
         </w:rPr>
         <w:drawing>
-          <wp:inline distT="0" distB="0" distL="0" distR="0" wp14:anchorId="359F2E05" wp14:editId="77754167">
-            <wp:extent cx="5334000" cy="1768963"/>
-            <wp:effectExtent l="19050" t="19050" r="0" b="3175"/>
-            <wp:docPr id="5" name="Picture" descr="available roles" title="available roles"/>
-            <wp:cNvGraphicFramePr/>
+          <wp:inline distT="0" distB="0" distL="0" distR="0" wp14:anchorId="5464B755" wp14:editId="118BBCF6">
+            <wp:extent cx="5419849" cy="1536203"/>
+            <wp:effectExtent l="19050" t="19050" r="0" b="6985"/>
+            <wp:docPr id="12" name="Picture 12" descr="Power Apps resource - screenshot"/>
+            <wp:cNvGraphicFramePr>
+              <a:graphicFrameLocks xmlns:a="http://schemas.openxmlformats.org/drawingml/2006/main" noChangeAspect="1"/>
+            </wp:cNvGraphicFramePr>
             <a:graphic xmlns:a="http://schemas.openxmlformats.org/drawingml/2006/main">
               <a:graphicData uri="http://schemas.openxmlformats.org/drawingml/2006/picture">
                 <pic:pic xmlns:pic="http://schemas.openxmlformats.org/drawingml/2006/picture">
                   <pic:nvPicPr>
-                    <pic:cNvPr id="0" name="Picture" descr="images/ex1t1s9.png"/>
-                    <pic:cNvPicPr>
-                      <a:picLocks noChangeAspect="1" noChangeArrowheads="1"/>
-                    </pic:cNvPicPr>
+                    <pic:cNvPr id="1" name=""/>
+                    <pic:cNvPicPr/>
                   </pic:nvPicPr>
                   <pic:blipFill>
                     <a:blip r:embed="rId18"/>
@@ -770,21 +911,18 @@
                       <a:fillRect/>
                     </a:stretch>
                   </pic:blipFill>
-                  <pic:spPr bwMode="auto">
+                  <pic:spPr>
                     <a:xfrm>
                       <a:off x="0" y="0"/>
-                      <a:ext cx="5334000" cy="1768963"/>
+                      <a:ext cx="5429132" cy="1538834"/>
                     </a:xfrm>
                     <a:prstGeom prst="rect">
                       <a:avLst/>
                     </a:prstGeom>
-                    <a:noFill/>
-                    <a:ln w="9525">
+                    <a:ln>
                       <a:solidFill>
                         <a:schemeClr val="tx1"/>
                       </a:solidFill>
-                      <a:headEnd/>
-                      <a:tailEnd/>
                     </a:ln>
                   </pic:spPr>
                 </pic:pic>
@@ -799,26 +937,11 @@
         <w:pStyle w:val="Compact"/>
         <w:numPr>
           <w:ilvl w:val="0"/>
-          <w:numId w:val="9"/>
+          <w:numId w:val="10"/>
         </w:numPr>
       </w:pPr>
       <w:r>
-        <w:t xml:space="preserve">Click on </w:t>
-      </w:r>
-      <w:r>
-        <w:rPr>
-          <w:b/>
-        </w:rPr>
-        <w:t>Environment Maker</w:t>
-      </w:r>
-      <w:r>
-        <w:t>, notice Tenant is listed</w:t>
-      </w:r>
-      <w:r>
-        <w:t>;</w:t>
-      </w:r>
-      <w:r>
-        <w:t xml:space="preserve"> this means everyone in the tenant has this role. For environments other than default, you control this. However, default is special and Tenant can’t be removed from the role.</w:t>
+        <w:t>These are apps built by users in your company. Notice many of them are just test names because this is where a lot of users will experiment and build their first app. As you scroll down the list you might notice some names are more deliberate e.g. Product Showcase. Later in the course we will talk about how to identify these upcoming apps so you can help give them the guidance to ensure they mature and have adequate governance.</w:t>
       </w:r>
     </w:p>
     <w:p>
@@ -828,24 +951,22 @@
       <w:r>
         <w:rPr>
           <w:noProof/>
-          <w:color w:val="2B579A"/>
-          <w:shd w:val="clear" w:color="auto" w:fill="E6E6E6"/>
         </w:rPr>
         <w:lastRenderedPageBreak/>
         <w:drawing>
-          <wp:inline distT="0" distB="0" distL="0" distR="0" wp14:anchorId="359F2E07" wp14:editId="08F176A6">
-            <wp:extent cx="5334000" cy="1639634"/>
-            <wp:effectExtent l="19050" t="19050" r="0" b="0"/>
-            <wp:docPr id="6" name="Picture" descr="environment maker" title="environment maker"/>
-            <wp:cNvGraphicFramePr/>
+          <wp:inline distT="0" distB="0" distL="0" distR="0" wp14:anchorId="4DD0D79B" wp14:editId="42A2E647">
+            <wp:extent cx="5378285" cy="2281749"/>
+            <wp:effectExtent l="19050" t="19050" r="0" b="4445"/>
+            <wp:docPr id="14" name="Picture 14" descr="List of power apps - screenshot"/>
+            <wp:cNvGraphicFramePr>
+              <a:graphicFrameLocks xmlns:a="http://schemas.openxmlformats.org/drawingml/2006/main" noChangeAspect="1"/>
+            </wp:cNvGraphicFramePr>
             <a:graphic xmlns:a="http://schemas.openxmlformats.org/drawingml/2006/main">
               <a:graphicData uri="http://schemas.openxmlformats.org/drawingml/2006/picture">
                 <pic:pic xmlns:pic="http://schemas.openxmlformats.org/drawingml/2006/picture">
                   <pic:nvPicPr>
-                    <pic:cNvPr id="0" name="Picture" descr="images/ex1t1s10.png"/>
-                    <pic:cNvPicPr>
-                      <a:picLocks noChangeAspect="1" noChangeArrowheads="1"/>
-                    </pic:cNvPicPr>
+                    <pic:cNvPr id="1" name=""/>
+                    <pic:cNvPicPr/>
                   </pic:nvPicPr>
                   <pic:blipFill>
                     <a:blip r:embed="rId19"/>
@@ -853,21 +974,18 @@
                       <a:fillRect/>
                     </a:stretch>
                   </pic:blipFill>
-                  <pic:spPr bwMode="auto">
+                  <pic:spPr>
                     <a:xfrm>
                       <a:off x="0" y="0"/>
-                      <a:ext cx="5334000" cy="1639634"/>
+                      <a:ext cx="5387840" cy="2285803"/>
                     </a:xfrm>
                     <a:prstGeom prst="rect">
                       <a:avLst/>
                     </a:prstGeom>
-                    <a:noFill/>
-                    <a:ln w="9525">
+                    <a:ln>
                       <a:solidFill>
                         <a:schemeClr val="tx1"/>
                       </a:solidFill>
-                      <a:headEnd/>
-                      <a:tailEnd/>
                     </a:ln>
                   </pic:spPr>
                 </pic:pic>
@@ -882,67 +1000,72 @@
         <w:pStyle w:val="Compact"/>
         <w:numPr>
           <w:ilvl w:val="0"/>
-          <w:numId w:val="10"/>
+          <w:numId w:val="11"/>
         </w:numPr>
       </w:pPr>
       <w:r>
-        <w:t xml:space="preserve">Go back and select the </w:t>
+        <w:t xml:space="preserve">Go back to the </w:t>
+      </w:r>
+      <w:r>
+        <w:t>previous</w:t>
+      </w:r>
+      <w:r>
+        <w:t xml:space="preserve"> page and </w:t>
+      </w:r>
+      <w:r>
+        <w:t>c</w:t>
+      </w:r>
+      <w:r>
+        <w:t xml:space="preserve">lick on </w:t>
       </w:r>
       <w:r>
         <w:rPr>
           <w:b/>
         </w:rPr>
+        <w:t>Flows</w:t>
+      </w:r>
+      <w:r>
+        <w:t xml:space="preserve"> in the</w:t>
+      </w:r>
+      <w:r>
+        <w:t xml:space="preserve"> </w:t>
+      </w:r>
+      <w:r>
+        <w:rPr>
+          <w:b/>
+          <w:bCs/>
+        </w:rPr>
         <w:t>Resources</w:t>
       </w:r>
       <w:r>
-        <w:t xml:space="preserve"> tab</w:t>
-      </w:r>
-      <w:r>
-        <w:t>.</w:t>
+        <w:t xml:space="preserve"> section</w:t>
+      </w:r>
+      <w:r>
+        <w:t xml:space="preserve"> and you will notice a similar pattern to apps.</w:t>
       </w:r>
     </w:p>
     <w:p>
       <w:pPr>
         <w:pStyle w:val="Compact"/>
-        <w:numPr>
-          <w:ilvl w:val="0"/>
-          <w:numId w:val="10"/>
-        </w:numPr>
-      </w:pPr>
-      <w:r>
-        <w:t xml:space="preserve">By </w:t>
-      </w:r>
-      <w:r>
-        <w:t>default,</w:t>
-      </w:r>
-      <w:r>
-        <w:t xml:space="preserve"> it will show the app list. These are apps built by users in your company. Notice many of them are just test names because this is where a lot of users will experiment and build their first app. As you scroll down the list you might notice some names are more deliberate e.g. Product Showcase. Later in the course we will talk about how to identify these upcoming apps so you can help give them the guidance to ensure they mature and have adequate governance.</w:t>
-      </w:r>
-    </w:p>
-    <w:p>
-      <w:pPr>
-        <w:pStyle w:val="CaptionedFigure"/>
       </w:pPr>
       <w:r>
         <w:rPr>
           <w:noProof/>
-          <w:color w:val="2B579A"/>
-          <w:shd w:val="clear" w:color="auto" w:fill="E6E6E6"/>
         </w:rPr>
         <w:drawing>
-          <wp:inline distT="0" distB="0" distL="0" distR="0" wp14:anchorId="359F2E09" wp14:editId="201CC09D">
-            <wp:extent cx="5334000" cy="1740014"/>
-            <wp:effectExtent l="19050" t="19050" r="0" b="0"/>
-            <wp:docPr id="7" name="Picture" descr="resources tab showing a list of apps"/>
-            <wp:cNvGraphicFramePr/>
+          <wp:inline distT="0" distB="0" distL="0" distR="0" wp14:anchorId="423E1B0C" wp14:editId="05C76FD8">
+            <wp:extent cx="4879521" cy="2226542"/>
+            <wp:effectExtent l="19050" t="19050" r="0" b="2540"/>
+            <wp:docPr id="15" name="Picture 15" descr="List of flows - screenshot"/>
+            <wp:cNvGraphicFramePr>
+              <a:graphicFrameLocks xmlns:a="http://schemas.openxmlformats.org/drawingml/2006/main" noChangeAspect="1"/>
+            </wp:cNvGraphicFramePr>
             <a:graphic xmlns:a="http://schemas.openxmlformats.org/drawingml/2006/main">
               <a:graphicData uri="http://schemas.openxmlformats.org/drawingml/2006/picture">
                 <pic:pic xmlns:pic="http://schemas.openxmlformats.org/drawingml/2006/picture">
                   <pic:nvPicPr>
-                    <pic:cNvPr id="0" name="Picture" descr="images/ex1t1s12.png"/>
-                    <pic:cNvPicPr>
-                      <a:picLocks noChangeAspect="1" noChangeArrowheads="1"/>
-                    </pic:cNvPicPr>
+                    <pic:cNvPr id="1" name=""/>
+                    <pic:cNvPicPr/>
                   </pic:nvPicPr>
                   <pic:blipFill>
                     <a:blip r:embed="rId20"/>
@@ -950,21 +1073,18 @@
                       <a:fillRect/>
                     </a:stretch>
                   </pic:blipFill>
-                  <pic:spPr bwMode="auto">
+                  <pic:spPr>
                     <a:xfrm>
                       <a:off x="0" y="0"/>
-                      <a:ext cx="5334000" cy="1740014"/>
+                      <a:ext cx="4910563" cy="2240706"/>
                     </a:xfrm>
                     <a:prstGeom prst="rect">
                       <a:avLst/>
                     </a:prstGeom>
-                    <a:noFill/>
-                    <a:ln w="9525">
+                    <a:ln>
                       <a:solidFill>
                         <a:schemeClr val="tx1"/>
                       </a:solidFill>
-                      <a:headEnd/>
-                      <a:tailEnd/>
                     </a:ln>
                   </pic:spPr>
                 </pic:pic>
@@ -983,16 +1103,7 @@
         </w:numPr>
       </w:pPr>
       <w:r>
-        <w:t xml:space="preserve">Click on </w:t>
-      </w:r>
-      <w:r>
-        <w:rPr>
-          <w:b/>
-        </w:rPr>
-        <w:t>Flows</w:t>
-      </w:r>
-      <w:r>
-        <w:t xml:space="preserve"> in the left navigation and you will notice a similar pattern to apps.</w:t>
+        <w:t>From here you can quickly turn off a flow that is active, as well as delete it if necessary.</w:t>
       </w:r>
     </w:p>
     <w:p>
@@ -1004,28 +1115,38 @@
         </w:numPr>
       </w:pPr>
       <w:r>
-        <w:t>From here you can quickly turn off a flow that is active, as well as delete it if necessary.</w:t>
-      </w:r>
-    </w:p>
-    <w:p>
-      <w:pPr>
-        <w:pStyle w:val="Compact"/>
-        <w:numPr>
-          <w:ilvl w:val="0"/>
-          <w:numId w:val="11"/>
-        </w:numPr>
-      </w:pPr>
-      <w:r>
         <w:t xml:space="preserve">Click the </w:t>
       </w:r>
       <w:r>
         <w:rPr>
           <w:b/>
         </w:rPr>
-        <w:t>(i)</w:t>
-      </w:r>
-      <w:r>
-        <w:t xml:space="preserve"> on one of the flows and it will take you to the detail page.</w:t>
+        <w:t>…</w:t>
+      </w:r>
+      <w:r>
+        <w:t xml:space="preserve"> </w:t>
+      </w:r>
+      <w:r>
+        <w:t xml:space="preserve"> button </w:t>
+      </w:r>
+      <w:r>
+        <w:t>on one of the flows and</w:t>
+      </w:r>
+      <w:r>
+        <w:t xml:space="preserve"> </w:t>
+      </w:r>
+      <w:r>
+        <w:t xml:space="preserve">select </w:t>
+      </w:r>
+      <w:r>
+        <w:rPr>
+          <w:b/>
+          <w:bCs/>
+        </w:rPr>
+        <w:t>Details</w:t>
+      </w:r>
+      <w:r>
+        <w:t>.</w:t>
       </w:r>
     </w:p>
     <w:p>
@@ -1037,10 +1158,10 @@
           <w:noProof/>
         </w:rPr>
         <w:drawing>
-          <wp:inline distT="0" distB="0" distL="0" distR="0" wp14:anchorId="403BFE77" wp14:editId="4651EC2E">
-            <wp:extent cx="5943600" cy="1965960"/>
-            <wp:effectExtent l="19050" t="19050" r="0" b="0"/>
-            <wp:docPr id="35" name="Picture 35" descr="resources tab with arrow pointing to the more information icon"/>
+          <wp:inline distT="0" distB="0" distL="0" distR="0" wp14:anchorId="11024A40" wp14:editId="0B1AED75">
+            <wp:extent cx="5514851" cy="1995009"/>
+            <wp:effectExtent l="19050" t="19050" r="0" b="5715"/>
+            <wp:docPr id="16" name="Picture 16" descr="Flow details button - screenshot"/>
             <wp:cNvGraphicFramePr>
               <a:graphicFrameLocks xmlns:a="http://schemas.openxmlformats.org/drawingml/2006/main" noChangeAspect="1"/>
             </wp:cNvGraphicFramePr>
@@ -1060,7 +1181,7 @@
                   <pic:spPr>
                     <a:xfrm>
                       <a:off x="0" y="0"/>
-                      <a:ext cx="5943600" cy="1965960"/>
+                      <a:ext cx="5528482" cy="1999940"/>
                     </a:xfrm>
                     <a:prstGeom prst="rect">
                       <a:avLst/>
@@ -1100,10 +1221,10 @@
         </w:rPr>
         <w:lastRenderedPageBreak/>
         <w:drawing>
-          <wp:inline distT="0" distB="0" distL="0" distR="0" wp14:anchorId="6F252C8E" wp14:editId="42E1B19F">
-            <wp:extent cx="2421172" cy="4000386"/>
-            <wp:effectExtent l="19050" t="19050" r="0" b="635"/>
-            <wp:docPr id="36" name="Picture 36" descr="details  screen showing created by, owners and connections"/>
+          <wp:inline distT="0" distB="0" distL="0" distR="0" wp14:anchorId="2935818E" wp14:editId="2749F665">
+            <wp:extent cx="5283282" cy="3970983"/>
+            <wp:effectExtent l="19050" t="19050" r="0" b="0"/>
+            <wp:docPr id="17" name="Picture 17" descr="Flow details - screenshot"/>
             <wp:cNvGraphicFramePr>
               <a:graphicFrameLocks xmlns:a="http://schemas.openxmlformats.org/drawingml/2006/main" noChangeAspect="1"/>
             </wp:cNvGraphicFramePr>
@@ -1123,7 +1244,7 @@
                   <pic:spPr>
                     <a:xfrm>
                       <a:off x="0" y="0"/>
-                      <a:ext cx="2447510" cy="4043903"/>
+                      <a:ext cx="5296404" cy="3980846"/>
                     </a:xfrm>
                     <a:prstGeom prst="rect">
                       <a:avLst/>
@@ -1148,7 +1269,7 @@
       <w:pPr>
         <w:pStyle w:val="Heading3"/>
       </w:pPr>
-      <w:bookmarkStart w:id="10" w:name="task-3-review-existing-data-policies"/>
+      <w:bookmarkStart w:id="9" w:name="task-3-review-existing-data-policies"/>
       <w:r>
         <w:t xml:space="preserve">Task </w:t>
       </w:r>
@@ -1158,7 +1279,7 @@
       <w:r>
         <w:t>: Review existing Data policies</w:t>
       </w:r>
-      <w:bookmarkEnd w:id="10"/>
+      <w:bookmarkEnd w:id="9"/>
     </w:p>
     <w:p>
       <w:pPr>
@@ -1175,6 +1296,7 @@
         <w:r>
           <w:rPr>
             <w:rStyle w:val="Hyperlink"/>
+            <w:color w:val="1F497D" w:themeColor="text2"/>
           </w:rPr>
           <w:t>https://aka.ms/ppac</w:t>
         </w:r>
@@ -1186,6 +1308,7 @@
         <w:r>
           <w:rPr>
             <w:rStyle w:val="Hyperlink"/>
+            <w:color w:val="1F497D" w:themeColor="text2"/>
           </w:rPr>
           <w:t>https://admin.powerplatform.microsoft.com</w:t>
         </w:r>
@@ -1273,14 +1396,15 @@
       <w:r>
         <w:t xml:space="preserve"> </w:t>
       </w:r>
-      <w:proofErr w:type="gramStart"/>
       <w:r>
         <w:t>H</w:t>
       </w:r>
       <w:r>
         <w:t>owever</w:t>
       </w:r>
-      <w:proofErr w:type="gramEnd"/>
+      <w:r>
+        <w:t>,</w:t>
+      </w:r>
       <w:r>
         <w:t xml:space="preserve"> you would not be able to edit those tenant-side DLP policies.</w:t>
       </w:r>
@@ -1305,112 +1429,39 @@
         <w:pStyle w:val="Compact"/>
         <w:numPr>
           <w:ilvl w:val="0"/>
-          <w:numId w:val="17"/>
+          <w:numId w:val="19"/>
         </w:numPr>
       </w:pPr>
       <w:r>
-        <w:t xml:space="preserve">Click on the </w:t>
+        <w:t xml:space="preserve">You will also notice a DLP for </w:t>
       </w:r>
       <w:r>
         <w:rPr>
           <w:b/>
         </w:rPr>
-        <w:t>Contoso Global DLP</w:t>
-      </w:r>
-      <w:r>
-        <w:t xml:space="preserve"> data policy.</w:t>
-      </w:r>
-    </w:p>
-    <w:p>
-      <w:pPr>
-        <w:pStyle w:val="CaptionedFigure"/>
+        <w:t>Thrive Exceptions</w:t>
+      </w:r>
+      <w:r>
+        <w:t>. That team had worked with your IT department to agree on exceptions they need for their environment and their environment would be excluded from the Contoso Global DLP</w:t>
+      </w:r>
+      <w:r>
+        <w:t>.</w:t>
+      </w:r>
+    </w:p>
+    <w:p>
+      <w:pPr>
+        <w:pStyle w:val="Compact"/>
       </w:pPr>
       <w:r>
         <w:rPr>
           <w:noProof/>
-          <w:color w:val="2B579A"/>
-          <w:shd w:val="clear" w:color="auto" w:fill="E6E6E6"/>
         </w:rPr>
         <w:lastRenderedPageBreak/>
         <w:drawing>
-          <wp:inline distT="0" distB="0" distL="0" distR="0" wp14:anchorId="359F2E15" wp14:editId="3CAEC684">
-            <wp:extent cx="5334000" cy="1605859"/>
-            <wp:effectExtent l="19050" t="19050" r="0" b="0"/>
-            <wp:docPr id="13" name="Picture" descr="data policies screen showing available data loss prevention policies"/>
-            <wp:cNvGraphicFramePr/>
-            <a:graphic xmlns:a="http://schemas.openxmlformats.org/drawingml/2006/main">
-              <a:graphicData uri="http://schemas.openxmlformats.org/drawingml/2006/picture">
-                <pic:pic xmlns:pic="http://schemas.openxmlformats.org/drawingml/2006/picture">
-                  <pic:nvPicPr>
-                    <pic:cNvPr id="0" name="Picture" descr="images/ex1t3s3.png"/>
-                    <pic:cNvPicPr>
-                      <a:picLocks noChangeAspect="1" noChangeArrowheads="1"/>
-                    </pic:cNvPicPr>
-                  </pic:nvPicPr>
-                  <pic:blipFill>
-                    <a:blip r:embed="rId25"/>
-                    <a:stretch>
-                      <a:fillRect/>
-                    </a:stretch>
-                  </pic:blipFill>
-                  <pic:spPr bwMode="auto">
-                    <a:xfrm>
-                      <a:off x="0" y="0"/>
-                      <a:ext cx="5334000" cy="1605859"/>
-                    </a:xfrm>
-                    <a:prstGeom prst="rect">
-                      <a:avLst/>
-                    </a:prstGeom>
-                    <a:noFill/>
-                    <a:ln w="9525">
-                      <a:solidFill>
-                        <a:schemeClr val="tx1"/>
-                      </a:solidFill>
-                      <a:headEnd/>
-                      <a:tailEnd/>
-                    </a:ln>
-                  </pic:spPr>
-                </pic:pic>
-              </a:graphicData>
-            </a:graphic>
-          </wp:inline>
-        </w:drawing>
-      </w:r>
-    </w:p>
-    <w:p>
-      <w:pPr>
-        <w:pStyle w:val="Compact"/>
-        <w:numPr>
-          <w:ilvl w:val="0"/>
-          <w:numId w:val="19"/>
-        </w:numPr>
-      </w:pPr>
-      <w:r>
-        <w:t xml:space="preserve">Select the </w:t>
-      </w:r>
-      <w:r>
-        <w:rPr>
-          <w:b/>
-        </w:rPr>
-        <w:t>Data Groups</w:t>
-      </w:r>
-      <w:r>
-        <w:t xml:space="preserve"> tab and review the Business Data and Non-Business Data selections.</w:t>
-      </w:r>
-    </w:p>
-    <w:p>
-      <w:pPr>
-        <w:pStyle w:val="Compact"/>
-      </w:pPr>
-      <w:r>
-        <w:rPr>
-          <w:noProof/>
-        </w:rPr>
-        <w:drawing>
-          <wp:inline distT="0" distB="0" distL="0" distR="0" wp14:anchorId="36F92E41" wp14:editId="1328E70E">
-            <wp:extent cx="5943600" cy="1306830"/>
-            <wp:effectExtent l="19050" t="19050" r="0" b="7620"/>
-            <wp:docPr id="4" name="Picture 4" descr="Picture of selecting Data groups tab"/>
+          <wp:inline distT="0" distB="0" distL="0" distR="0" wp14:anchorId="3241E4B7" wp14:editId="02F2C511">
+            <wp:extent cx="5943600" cy="2454910"/>
+            <wp:effectExtent l="19050" t="19050" r="0" b="2540"/>
+            <wp:docPr id="25" name="Picture 25" descr="Data policies - screenshot"/>
             <wp:cNvGraphicFramePr>
               <a:graphicFrameLocks xmlns:a="http://schemas.openxmlformats.org/drawingml/2006/main" noChangeAspect="1"/>
             </wp:cNvGraphicFramePr>
@@ -1422,7 +1473,7 @@
                     <pic:cNvPicPr/>
                   </pic:nvPicPr>
                   <pic:blipFill>
-                    <a:blip r:embed="rId26"/>
+                    <a:blip r:embed="rId25"/>
                     <a:stretch>
                       <a:fillRect/>
                     </a:stretch>
@@ -1430,7 +1481,7 @@
                   <pic:spPr>
                     <a:xfrm>
                       <a:off x="0" y="0"/>
-                      <a:ext cx="5943600" cy="1306830"/>
+                      <a:ext cx="5943600" cy="2454910"/>
                     </a:xfrm>
                     <a:prstGeom prst="rect">
                       <a:avLst/>
@@ -1457,19 +1508,98 @@
         </w:numPr>
       </w:pPr>
       <w:r>
-        <w:t xml:space="preserve">You will also notice a DLP for </w:t>
+        <w:t>Select</w:t>
+      </w:r>
+      <w:r>
+        <w:t xml:space="preserve"> the </w:t>
       </w:r>
       <w:r>
         <w:rPr>
           <w:b/>
         </w:rPr>
-        <w:t>Thrive Exceptions</w:t>
-      </w:r>
-      <w:r>
-        <w:t>. That team had worked with your IT department to agree on exceptions they need for their environment and their environment would be excluded from the Contoso Global DLP</w:t>
+        <w:t>Global DLP</w:t>
+      </w:r>
+      <w:r>
+        <w:t xml:space="preserve"> </w:t>
+      </w:r>
+      <w:r>
+        <w:t xml:space="preserve">and click </w:t>
+      </w:r>
+      <w:r>
+        <w:rPr>
+          <w:b/>
+          <w:bCs/>
+        </w:rPr>
+        <w:t>Edit</w:t>
+      </w:r>
+      <w:r>
+        <w:rPr>
+          <w:b/>
+          <w:bCs/>
+        </w:rPr>
+        <w:t xml:space="preserve"> Policy</w:t>
       </w:r>
       <w:r>
         <w:t>.</w:t>
+      </w:r>
+    </w:p>
+    <w:p>
+      <w:pPr>
+        <w:pStyle w:val="Compact"/>
+      </w:pPr>
+      <w:r>
+        <w:rPr>
+          <w:noProof/>
+        </w:rPr>
+        <w:drawing>
+          <wp:inline distT="0" distB="0" distL="0" distR="0" wp14:anchorId="18321DDF" wp14:editId="6445C25E">
+            <wp:extent cx="3619500" cy="1428750"/>
+            <wp:effectExtent l="19050" t="19050" r="19050" b="19050"/>
+            <wp:docPr id="4" name="Picture 4"/>
+            <wp:cNvGraphicFramePr>
+              <a:graphicFrameLocks xmlns:a="http://schemas.openxmlformats.org/drawingml/2006/main" noChangeAspect="1"/>
+            </wp:cNvGraphicFramePr>
+            <a:graphic xmlns:a="http://schemas.openxmlformats.org/drawingml/2006/main">
+              <a:graphicData uri="http://schemas.openxmlformats.org/drawingml/2006/picture">
+                <pic:pic xmlns:pic="http://schemas.openxmlformats.org/drawingml/2006/picture">
+                  <pic:nvPicPr>
+                    <pic:cNvPr id="0" name="Picture 1"/>
+                    <pic:cNvPicPr>
+                      <a:picLocks noChangeAspect="1" noChangeArrowheads="1"/>
+                    </pic:cNvPicPr>
+                  </pic:nvPicPr>
+                  <pic:blipFill>
+                    <a:blip r:embed="rId26">
+                      <a:extLst>
+                        <a:ext uri="{28A0092B-C50C-407E-A947-70E740481C1C}">
+                          <a14:useLocalDpi xmlns:a14="http://schemas.microsoft.com/office/drawing/2010/main" val="0"/>
+                        </a:ext>
+                      </a:extLst>
+                    </a:blip>
+                    <a:srcRect/>
+                    <a:stretch>
+                      <a:fillRect/>
+                    </a:stretch>
+                  </pic:blipFill>
+                  <pic:spPr bwMode="auto">
+                    <a:xfrm>
+                      <a:off x="0" y="0"/>
+                      <a:ext cx="3619500" cy="1428750"/>
+                    </a:xfrm>
+                    <a:prstGeom prst="rect">
+                      <a:avLst/>
+                    </a:prstGeom>
+                    <a:ln>
+                      <a:solidFill>
+                        <a:schemeClr val="tx1"/>
+                      </a:solidFill>
+                    </a:ln>
+                  </pic:spPr>
+                </pic:pic>
+              </a:graphicData>
+            </a:graphic>
+          </wp:inline>
+        </w:drawing>
       </w:r>
     </w:p>
     <w:p>
@@ -1481,37 +1611,27 @@
         </w:numPr>
       </w:pPr>
       <w:r>
-        <w:t xml:space="preserve">Click on the </w:t>
+        <w:t xml:space="preserve">Select </w:t>
       </w:r>
       <w:r>
         <w:rPr>
           <w:b/>
+          <w:bCs/>
         </w:rPr>
-        <w:t>Thrive Exceptions</w:t>
-      </w:r>
-      <w:r>
-        <w:t xml:space="preserve"> policy to open it.</w:t>
-      </w:r>
-    </w:p>
-    <w:p>
-      <w:pPr>
-        <w:pStyle w:val="Compact"/>
-        <w:numPr>
-          <w:ilvl w:val="0"/>
-          <w:numId w:val="19"/>
-        </w:numPr>
-      </w:pPr>
-      <w:r>
-        <w:t xml:space="preserve">Notice on the </w:t>
+        <w:t>Connectors</w:t>
+      </w:r>
+      <w:r>
+        <w:t xml:space="preserve"> and review the </w:t>
       </w:r>
       <w:r>
         <w:rPr>
           <w:b/>
+          <w:bCs/>
         </w:rPr>
-        <w:t>Environments</w:t>
-      </w:r>
-      <w:r>
-        <w:t xml:space="preserve"> tab it has been set to apply only to specific environments with each of the Thrive environments being listed.</w:t>
+        <w:t>Business</w:t>
+      </w:r>
+      <w:r>
+        <w:t xml:space="preserve"> connectors.</w:t>
       </w:r>
     </w:p>
     <w:p>
@@ -1523,10 +1643,10 @@
           <w:noProof/>
         </w:rPr>
         <w:drawing>
-          <wp:inline distT="0" distB="0" distL="0" distR="0" wp14:anchorId="768220BA" wp14:editId="43908846">
-            <wp:extent cx="5943600" cy="1228725"/>
-            <wp:effectExtent l="19050" t="19050" r="0" b="9525"/>
-            <wp:docPr id="8" name="Picture 8" descr="Picture of selecting Environments"/>
+          <wp:inline distT="0" distB="0" distL="0" distR="0" wp14:anchorId="7DF5B914" wp14:editId="62D9CC96">
+            <wp:extent cx="5455475" cy="1968284"/>
+            <wp:effectExtent l="19050" t="19050" r="0" b="0"/>
+            <wp:docPr id="31" name="Picture 31" descr="Policy connectors - screenshot"/>
             <wp:cNvGraphicFramePr>
               <a:graphicFrameLocks xmlns:a="http://schemas.openxmlformats.org/drawingml/2006/main" noChangeAspect="1"/>
             </wp:cNvGraphicFramePr>
@@ -1546,7 +1666,7 @@
                   <pic:spPr>
                     <a:xfrm>
                       <a:off x="0" y="0"/>
-                      <a:ext cx="5943600" cy="1228725"/>
+                      <a:ext cx="5470248" cy="1973614"/>
                     </a:xfrm>
                     <a:prstGeom prst="rect">
                       <a:avLst/>
@@ -1563,9 +1683,6 @@
           </wp:inline>
         </w:drawing>
       </w:r>
-      <w:r>
-        <w:br/>
-      </w:r>
     </w:p>
     <w:p>
       <w:pPr>
@@ -1576,151 +1693,101 @@
         </w:numPr>
       </w:pPr>
       <w:r>
-        <w:t xml:space="preserve">Click on the </w:t>
-      </w:r>
-      <w:r>
-        <w:rPr>
-          <w:b/>
-        </w:rPr>
-        <w:t>Data groups</w:t>
-      </w:r>
-      <w:r>
-        <w:t>. Notice it copied Common Data Service and SharePoint being in the Business data only from the normal global policy and it added Microsoft Teams, OneDrive for Business, Office 365 Users and Office 365 Outlook.</w:t>
-      </w:r>
-    </w:p>
-    <w:p>
-      <w:pPr>
-        <w:pStyle w:val="Heading1"/>
-      </w:pPr>
-      <w:bookmarkStart w:id="11" w:name="exercise-4-working-with-security-roles"/>
-      <w:r>
-        <w:t xml:space="preserve">Exercise </w:t>
-      </w:r>
-      <w:r>
-        <w:t>2</w:t>
-      </w:r>
-      <w:r>
-        <w:t xml:space="preserve">: </w:t>
-      </w:r>
-      <w:bookmarkEnd w:id="11"/>
-      <w:r>
-        <w:t>Explore a team development environment</w:t>
-      </w:r>
-    </w:p>
-    <w:p>
-      <w:pPr>
-        <w:pStyle w:val="Heading2"/>
-      </w:pPr>
-      <w:bookmarkStart w:id="12" w:name="exercise-4-scenario"/>
-      <w:r>
-        <w:t>Scenario</w:t>
-      </w:r>
-      <w:bookmarkEnd w:id="12"/>
-    </w:p>
-    <w:p>
-      <w:pPr>
-        <w:pStyle w:val="FirstParagraph"/>
-      </w:pPr>
-      <w:r>
-        <w:t xml:space="preserve">In this exercise, you will be reviewing one of the environments used by a team building an internal device ordering app. The app was built in this environment and you will help them </w:t>
-      </w:r>
-      <w:r>
-        <w:lastRenderedPageBreak/>
-        <w:t xml:space="preserve">in a later lab </w:t>
-      </w:r>
-      <w:r>
-        <w:t xml:space="preserve">deploy to a test and production environment. Unlike the Thrive application that has its own test and production </w:t>
-      </w:r>
-      <w:r>
-        <w:t xml:space="preserve">environment, we will deploy </w:t>
-      </w:r>
-      <w:r>
-        <w:t xml:space="preserve">this application to a shared environment of multiple Contoso apps named Central Apps. There is still test and production, they are just shared by other small apps </w:t>
-      </w:r>
-      <w:r>
-        <w:t xml:space="preserve">that </w:t>
-      </w:r>
-      <w:r>
-        <w:t>Contoso is building.</w:t>
-      </w:r>
-    </w:p>
-    <w:p>
-      <w:pPr>
-        <w:pStyle w:val="BodyText"/>
-      </w:pPr>
-    </w:p>
-    <w:p>
-      <w:pPr>
-        <w:pStyle w:val="Heading3"/>
-      </w:pPr>
-      <w:bookmarkStart w:id="13" w:name="task-2-review-the-device-ordering-dev-en"/>
-      <w:bookmarkStart w:id="14" w:name="task-1-review-the-security-roles"/>
-      <w:r>
-        <w:t>Task 1: Review the Device Ordering Dev environment detail</w:t>
-      </w:r>
-      <w:bookmarkEnd w:id="13"/>
-    </w:p>
-    <w:p>
-      <w:pPr>
-        <w:pStyle w:val="FirstParagraph"/>
-      </w:pPr>
-      <w:r>
-        <w:t xml:space="preserve">In </w:t>
-      </w:r>
-      <w:r>
-        <w:t>the prior exercise you saw how from the admin portal you could look at the canvas apps and flows that people built for their own personal productivity</w:t>
-      </w:r>
-      <w:r>
-        <w:t>.</w:t>
-      </w:r>
-      <w:r>
-        <w:t xml:space="preserve">  The team building the device ordering app is using Common Data Service to store the app data and has built multiple PowerApps and Microsoft Flows.  These resources are tracked as part of a solution and the solution is what you will export to transport the application resources to test and production. </w:t>
-      </w:r>
-    </w:p>
-    <w:p>
-      <w:pPr>
-        <w:pStyle w:val="BodyText"/>
-      </w:pPr>
-      <w:r>
-        <w:t>In this task, you will check out one of the PowerApps the team built as well as exploring the solution that contains all the resources for the app.</w:t>
-      </w:r>
-    </w:p>
-    <w:p>
-      <w:pPr>
-        <w:pStyle w:val="Compact"/>
-        <w:numPr>
-          <w:ilvl w:val="0"/>
-          <w:numId w:val="13"/>
-        </w:numPr>
-      </w:pPr>
-      <w:r>
-        <w:t>Navigate to</w:t>
+        <w:t xml:space="preserve">Select </w:t>
       </w:r>
       <w:r>
         <w:rPr>
           <w:b/>
           <w:bCs/>
         </w:rPr>
-        <w:t xml:space="preserve"> </w:t>
-      </w:r>
-      <w:hyperlink r:id="rId28" w:history="1">
-        <w:r>
-          <w:rPr>
-            <w:rStyle w:val="Hyperlink"/>
-            <w:b/>
-            <w:bCs/>
-          </w:rPr>
-          <w:t>https://make.powerapps.com</w:t>
-        </w:r>
-      </w:hyperlink>
+        <w:t>Data Policies</w:t>
+      </w:r>
+      <w:r>
+        <w:t xml:space="preserve"> again.</w:t>
+      </w:r>
+    </w:p>
+    <w:p>
+      <w:pPr>
+        <w:pStyle w:val="Compact"/>
+        <w:numPr>
+          <w:ilvl w:val="0"/>
+          <w:numId w:val="19"/>
+        </w:numPr>
+      </w:pPr>
+      <w:r>
+        <w:t xml:space="preserve">Select the </w:t>
+      </w:r>
+      <w:r>
+        <w:rPr>
+          <w:b/>
+          <w:bCs/>
+        </w:rPr>
+        <w:t>Thrive DLP</w:t>
+      </w:r>
+      <w:r>
+        <w:t xml:space="preserve"> and click </w:t>
+      </w:r>
+      <w:r>
+        <w:rPr>
+          <w:b/>
+          <w:bCs/>
+        </w:rPr>
+        <w:t>View Policy</w:t>
+      </w:r>
+      <w:r>
+        <w:t>.</w:t>
+      </w:r>
+    </w:p>
+    <w:p>
+      <w:pPr>
+        <w:pStyle w:val="Compact"/>
+        <w:numPr>
+          <w:ilvl w:val="0"/>
+          <w:numId w:val="19"/>
+        </w:numPr>
+      </w:pPr>
+      <w:r>
+        <w:t xml:space="preserve">Click on the </w:t>
+      </w:r>
       <w:r>
         <w:rPr>
           <w:b/>
         </w:rPr>
-        <w:t xml:space="preserve"> </w:t>
-      </w:r>
-      <w:r>
-        <w:t xml:space="preserve"> - This is where app makers build the solution, but can also provide a wealth of information for administrators</w:t>
+        <w:t>Connector</w:t>
+      </w:r>
+      <w:r>
+        <w:t xml:space="preserve"> and select the </w:t>
+      </w:r>
+      <w:r>
+        <w:rPr>
+          <w:b/>
+          <w:bCs/>
+        </w:rPr>
+        <w:t>Business</w:t>
+      </w:r>
+      <w:r>
+        <w:t xml:space="preserve"> tab. </w:t>
+      </w:r>
+      <w:r>
+        <w:t xml:space="preserve">Notice it copied Common Data Service and SharePoint being in the Business data only from the normal global policy and it added Microsoft Teams, Office </w:t>
+      </w:r>
+      <w:r>
+        <w:t>O</w:t>
+      </w:r>
+      <w:r>
+        <w:t xml:space="preserve">365 </w:t>
+      </w:r>
+      <w:r>
+        <w:t>O</w:t>
+      </w:r>
+      <w:r>
+        <w:t xml:space="preserve">utlook </w:t>
+      </w:r>
+      <w:r>
+        <w:t xml:space="preserve">and Office 365 </w:t>
+      </w:r>
+      <w:r>
+        <w:t>Users</w:t>
       </w:r>
       <w:r>
         <w:t>.</w:t>
@@ -1729,29 +1796,17 @@
     <w:p>
       <w:pPr>
         <w:pStyle w:val="Compact"/>
-        <w:numPr>
-          <w:ilvl w:val="0"/>
-          <w:numId w:val="13"/>
-        </w:numPr>
-      </w:pPr>
-      <w:r>
-        <w:t>Click on the environment selector in the upper right corner of the page</w:t>
-      </w:r>
-    </w:p>
-    <w:p>
-      <w:pPr>
-        <w:pStyle w:val="Compact"/>
-        <w:ind w:left="480"/>
       </w:pPr>
       <w:r>
         <w:rPr>
           <w:noProof/>
         </w:rPr>
+        <w:lastRenderedPageBreak/>
         <w:drawing>
-          <wp:inline distT="0" distB="0" distL="0" distR="0" wp14:anchorId="55EAE1DD" wp14:editId="04C0F7D5">
-            <wp:extent cx="4083260" cy="1587582"/>
-            <wp:effectExtent l="19050" t="19050" r="0" b="0"/>
-            <wp:docPr id="37" name="Picture 37" descr="the maker experience with the environment selector highlighted"/>
+          <wp:inline distT="0" distB="0" distL="0" distR="0" wp14:anchorId="381E67EB" wp14:editId="5DF6143B">
+            <wp:extent cx="5681106" cy="3387420"/>
+            <wp:effectExtent l="19050" t="19050" r="0" b="3810"/>
+            <wp:docPr id="44" name="Picture 44" descr="Policy business connectors - screenshot"/>
             <wp:cNvGraphicFramePr>
               <a:graphicFrameLocks xmlns:a="http://schemas.openxmlformats.org/drawingml/2006/main" noChangeAspect="1"/>
             </wp:cNvGraphicFramePr>
@@ -1763,7 +1818,230 @@
                     <pic:cNvPicPr/>
                   </pic:nvPicPr>
                   <pic:blipFill>
-                    <a:blip r:embed="rId29"/>
+                    <a:blip r:embed="rId28"/>
+                    <a:stretch>
+                      <a:fillRect/>
+                    </a:stretch>
+                  </pic:blipFill>
+                  <pic:spPr>
+                    <a:xfrm>
+                      <a:off x="0" y="0"/>
+                      <a:ext cx="5685668" cy="3390140"/>
+                    </a:xfrm>
+                    <a:prstGeom prst="rect">
+                      <a:avLst/>
+                    </a:prstGeom>
+                    <a:ln>
+                      <a:solidFill>
+                        <a:schemeClr val="tx1"/>
+                      </a:solidFill>
+                    </a:ln>
+                  </pic:spPr>
+                </pic:pic>
+              </a:graphicData>
+            </a:graphic>
+          </wp:inline>
+        </w:drawing>
+      </w:r>
+    </w:p>
+    <w:p>
+      <w:pPr>
+        <w:pStyle w:val="Heading1"/>
+      </w:pPr>
+      <w:bookmarkStart w:id="10" w:name="exercise-4-working-with-security-roles"/>
+      <w:r>
+        <w:t xml:space="preserve">Exercise </w:t>
+      </w:r>
+      <w:r>
+        <w:t>2</w:t>
+      </w:r>
+      <w:r>
+        <w:t xml:space="preserve">: </w:t>
+      </w:r>
+      <w:bookmarkEnd w:id="10"/>
+      <w:r>
+        <w:t>Explore a team development environment</w:t>
+      </w:r>
+    </w:p>
+    <w:p>
+      <w:pPr>
+        <w:pStyle w:val="Heading2"/>
+      </w:pPr>
+      <w:bookmarkStart w:id="11" w:name="exercise-4-scenario"/>
+      <w:r>
+        <w:t>Scenario</w:t>
+      </w:r>
+      <w:bookmarkEnd w:id="11"/>
+    </w:p>
+    <w:p>
+      <w:pPr>
+        <w:pStyle w:val="FirstParagraph"/>
+      </w:pPr>
+      <w:r>
+        <w:t xml:space="preserve">In this exercise, you will be reviewing one of the environments used by a team building an internal device ordering app. The app was built in this environment and you will help them </w:t>
+      </w:r>
+      <w:r>
+        <w:t xml:space="preserve">in a later lab </w:t>
+      </w:r>
+      <w:r>
+        <w:t xml:space="preserve">deploy to a test and production environment. Unlike the Thrive application that has its own test and production </w:t>
+      </w:r>
+      <w:r>
+        <w:t xml:space="preserve">environment, we will deploy </w:t>
+      </w:r>
+      <w:r>
+        <w:t xml:space="preserve">this application to a shared environment of multiple Contoso apps named Central Apps. There is still test and production, they are just shared by other small apps </w:t>
+      </w:r>
+      <w:r>
+        <w:t xml:space="preserve">that </w:t>
+      </w:r>
+      <w:r>
+        <w:t>Contoso is building.</w:t>
+      </w:r>
+    </w:p>
+    <w:p>
+      <w:pPr>
+        <w:pStyle w:val="BodyText"/>
+      </w:pPr>
+    </w:p>
+    <w:p>
+      <w:pPr>
+        <w:pStyle w:val="Heading3"/>
+      </w:pPr>
+      <w:bookmarkStart w:id="12" w:name="task-2-review-the-device-ordering-dev-en"/>
+      <w:bookmarkStart w:id="13" w:name="task-1-review-the-security-roles"/>
+      <w:r>
+        <w:t>Task 1: Review the Device Ordering Dev environment detail</w:t>
+      </w:r>
+      <w:bookmarkEnd w:id="12"/>
+    </w:p>
+    <w:p>
+      <w:pPr>
+        <w:pStyle w:val="FirstParagraph"/>
+      </w:pPr>
+      <w:r>
+        <w:t xml:space="preserve">In </w:t>
+      </w:r>
+      <w:r>
+        <w:t>the prior exercise you saw how from the admin portal you could look at the canvas apps and flows that people built for their own personal productivity</w:t>
+      </w:r>
+      <w:r>
+        <w:t>.</w:t>
+      </w:r>
+      <w:r>
+        <w:t xml:space="preserve">  The team building the device ordering app is using Common Data Service to store the app data and has built multiple Power</w:t>
+      </w:r>
+      <w:r>
+        <w:t xml:space="preserve"> </w:t>
+      </w:r>
+      <w:r>
+        <w:t xml:space="preserve">Apps and </w:t>
+      </w:r>
+      <w:r>
+        <w:t>Power Automate flows</w:t>
+      </w:r>
+      <w:r>
+        <w:t xml:space="preserve">.  These resources are tracked as part of a solution and the solution is what you will export to transport the application resources to test and production. </w:t>
+      </w:r>
+    </w:p>
+    <w:p>
+      <w:pPr>
+        <w:pStyle w:val="BodyText"/>
+      </w:pPr>
+      <w:r>
+        <w:t>In this task, you will check out one of the Power</w:t>
+      </w:r>
+      <w:r>
+        <w:t xml:space="preserve"> </w:t>
+      </w:r>
+      <w:r>
+        <w:t>Apps the team built as well as exploring the solution that contains all the resources for the app.</w:t>
+      </w:r>
+    </w:p>
+    <w:p>
+      <w:pPr>
+        <w:pStyle w:val="Compact"/>
+        <w:numPr>
+          <w:ilvl w:val="0"/>
+          <w:numId w:val="13"/>
+        </w:numPr>
+      </w:pPr>
+      <w:r>
+        <w:lastRenderedPageBreak/>
+        <w:t>Navigate to</w:t>
+      </w:r>
+      <w:r>
+        <w:rPr>
+          <w:b/>
+          <w:bCs/>
+        </w:rPr>
+        <w:t xml:space="preserve"> </w:t>
+      </w:r>
+      <w:hyperlink r:id="rId29" w:history="1">
+        <w:r>
+          <w:rPr>
+            <w:rStyle w:val="Hyperlink"/>
+            <w:b/>
+            <w:bCs/>
+            <w:color w:val="1F497D" w:themeColor="text2"/>
+          </w:rPr>
+          <w:t>https://make.powerapps.com</w:t>
+        </w:r>
+      </w:hyperlink>
+      <w:r>
+        <w:rPr>
+          <w:b/>
+        </w:rPr>
+        <w:t xml:space="preserve"> </w:t>
+      </w:r>
+      <w:r>
+        <w:t xml:space="preserve"> - This is where app makers build the solution, but can also provide a wealth of information for administrators</w:t>
+      </w:r>
+      <w:r>
+        <w:t>.</w:t>
+      </w:r>
+    </w:p>
+    <w:p>
+      <w:pPr>
+        <w:pStyle w:val="Compact"/>
+        <w:numPr>
+          <w:ilvl w:val="0"/>
+          <w:numId w:val="13"/>
+        </w:numPr>
+      </w:pPr>
+      <w:r>
+        <w:t>Click on the environment selector in the upper right corner of the page</w:t>
+      </w:r>
+      <w:r>
+        <w:t>.</w:t>
+      </w:r>
+    </w:p>
+    <w:p>
+      <w:pPr>
+        <w:pStyle w:val="Compact"/>
+        <w:ind w:left="480"/>
+      </w:pPr>
+      <w:r>
+        <w:rPr>
+          <w:noProof/>
+        </w:rPr>
+        <w:drawing>
+          <wp:inline distT="0" distB="0" distL="0" distR="0" wp14:anchorId="55EAE1DD" wp14:editId="5E220209">
+            <wp:extent cx="4083260" cy="1587582"/>
+            <wp:effectExtent l="19050" t="19050" r="0" b="0"/>
+            <wp:docPr id="37" name="Picture 37" descr="The maker experience with the environment selector highlighted"/>
+            <wp:cNvGraphicFramePr>
+              <a:graphicFrameLocks xmlns:a="http://schemas.openxmlformats.org/drawingml/2006/main" noChangeAspect="1"/>
+            </wp:cNvGraphicFramePr>
+            <a:graphic xmlns:a="http://schemas.openxmlformats.org/drawingml/2006/main">
+              <a:graphicData uri="http://schemas.openxmlformats.org/drawingml/2006/picture">
+                <pic:pic xmlns:pic="http://schemas.openxmlformats.org/drawingml/2006/picture">
+                  <pic:nvPicPr>
+                    <pic:cNvPr id="1" name=""/>
+                    <pic:cNvPicPr/>
+                  </pic:nvPicPr>
+                  <pic:blipFill>
+                    <a:blip r:embed="rId30"/>
                     <a:stretch>
                       <a:fillRect/>
                     </a:stretch>
@@ -1823,10 +2101,10 @@
           <w:noProof/>
         </w:rPr>
         <w:drawing>
-          <wp:inline distT="0" distB="0" distL="0" distR="0" wp14:anchorId="5D4D21C5" wp14:editId="59D03781">
+          <wp:inline distT="0" distB="0" distL="0" distR="0" wp14:anchorId="5D4D21C5" wp14:editId="497F75EC">
             <wp:extent cx="2790908" cy="1874808"/>
             <wp:effectExtent l="19050" t="19050" r="0" b="0"/>
-            <wp:docPr id="38" name="Picture 38" descr="list of environments displayed in the maker experience, highlighting device ordering development"/>
+            <wp:docPr id="38" name="Picture 38" descr="List of environments displayed in the maker experience, highlighting device ordering development"/>
             <wp:cNvGraphicFramePr>
               <a:graphicFrameLocks xmlns:a="http://schemas.openxmlformats.org/drawingml/2006/main" noChangeAspect="1"/>
             </wp:cNvGraphicFramePr>
@@ -1838,7 +2116,7 @@
                     <pic:cNvPicPr/>
                   </pic:nvPicPr>
                   <pic:blipFill>
-                    <a:blip r:embed="rId30"/>
+                    <a:blip r:embed="rId31"/>
                     <a:stretch>
                       <a:fillRect/>
                     </a:stretch>
@@ -1915,12 +2193,11 @@
         <w:rPr>
           <w:noProof/>
         </w:rPr>
-        <w:lastRenderedPageBreak/>
         <w:drawing>
-          <wp:inline distT="0" distB="0" distL="0" distR="0" wp14:anchorId="29A46DD3" wp14:editId="499F1A07">
-            <wp:extent cx="5943600" cy="1800225"/>
-            <wp:effectExtent l="19050" t="19050" r="0" b="9525"/>
-            <wp:docPr id="39" name="Picture 39" descr="list of solutions"/>
+          <wp:inline distT="0" distB="0" distL="0" distR="0" wp14:anchorId="7FC32103" wp14:editId="286B5EA1">
+            <wp:extent cx="5943600" cy="1991995"/>
+            <wp:effectExtent l="19050" t="19050" r="0" b="8255"/>
+            <wp:docPr id="45" name="Picture 45" descr="List of solutions - screenshot"/>
             <wp:cNvGraphicFramePr>
               <a:graphicFrameLocks xmlns:a="http://schemas.openxmlformats.org/drawingml/2006/main" noChangeAspect="1"/>
             </wp:cNvGraphicFramePr>
@@ -1932,7 +2209,7 @@
                     <pic:cNvPicPr/>
                   </pic:nvPicPr>
                   <pic:blipFill>
-                    <a:blip r:embed="rId31"/>
+                    <a:blip r:embed="rId32"/>
                     <a:stretch>
                       <a:fillRect/>
                     </a:stretch>
@@ -1940,7 +2217,7 @@
                   <pic:spPr>
                     <a:xfrm>
                       <a:off x="0" y="0"/>
-                      <a:ext cx="5943600" cy="1800225"/>
+                      <a:ext cx="5943600" cy="1991995"/>
                     </a:xfrm>
                     <a:prstGeom prst="rect">
                       <a:avLst/>
@@ -2003,7 +2280,14 @@
         </w:numPr>
       </w:pPr>
       <w:r>
-        <w:t>Review the contents of the solution, notice there are several types of components tracked by the solution, including CDS entities, Power Apps and Microsoft Flows.</w:t>
+        <w:lastRenderedPageBreak/>
+        <w:t xml:space="preserve">Review the contents of the solution, notice there are several types of components tracked by the solution, including CDS entities, Power Apps and </w:t>
+      </w:r>
+      <w:r>
+        <w:t>Power Automate flows</w:t>
+      </w:r>
+      <w:r>
+        <w:t>.</w:t>
       </w:r>
     </w:p>
     <w:p>
@@ -2021,10 +2305,10 @@
           <w:noProof/>
         </w:rPr>
         <w:drawing>
-          <wp:inline distT="0" distB="0" distL="0" distR="0" wp14:anchorId="22B328A1" wp14:editId="7ED155A3">
+          <wp:inline distT="0" distB="0" distL="0" distR="0" wp14:anchorId="22B328A1" wp14:editId="10B0DD5A">
             <wp:extent cx="3888188" cy="3261342"/>
             <wp:effectExtent l="19050" t="19050" r="0" b="0"/>
-            <wp:docPr id="40" name="Picture 40" descr="list of components in a solution"/>
+            <wp:docPr id="40" name="Picture 40" descr="list of components in a solution - screenshot"/>
             <wp:cNvGraphicFramePr>
               <a:graphicFrameLocks xmlns:a="http://schemas.openxmlformats.org/drawingml/2006/main" noChangeAspect="1"/>
             </wp:cNvGraphicFramePr>
@@ -2036,7 +2320,7 @@
                     <pic:cNvPicPr/>
                   </pic:nvPicPr>
                   <pic:blipFill>
-                    <a:blip r:embed="rId32"/>
+                    <a:blip r:embed="rId33"/>
                     <a:stretch>
                       <a:fillRect/>
                     </a:stretch>
@@ -2071,125 +2355,17 @@
         </w:numPr>
       </w:pPr>
       <w:r>
-        <w:t>Click on the … next to Device Ordering App</w:t>
+        <w:t xml:space="preserve">Click on the … next to </w:t>
+      </w:r>
+      <w:r>
+        <w:rPr>
+          <w:b/>
+          <w:bCs/>
+        </w:rPr>
+        <w:t>Device Ordering App</w:t>
       </w:r>
       <w:r>
         <w:t xml:space="preserve"> – Review the actions available, and then click Play which will run the app</w:t>
-      </w:r>
-    </w:p>
-    <w:p>
-      <w:pPr>
-        <w:pStyle w:val="Compact"/>
-        <w:ind w:left="480"/>
-      </w:pPr>
-      <w:r>
-        <w:rPr>
-          <w:noProof/>
-        </w:rPr>
-        <w:lastRenderedPageBreak/>
-        <w:drawing>
-          <wp:inline distT="0" distB="0" distL="0" distR="0" wp14:anchorId="55E57B57" wp14:editId="41ABEAC2">
-            <wp:extent cx="2961861" cy="2023364"/>
-            <wp:effectExtent l="19050" t="19050" r="0" b="0"/>
-            <wp:docPr id="41" name="Picture 41" descr="menu of available action items from a solution component"/>
-            <wp:cNvGraphicFramePr>
-              <a:graphicFrameLocks xmlns:a="http://schemas.openxmlformats.org/drawingml/2006/main" noChangeAspect="1"/>
-            </wp:cNvGraphicFramePr>
-            <a:graphic xmlns:a="http://schemas.openxmlformats.org/drawingml/2006/main">
-              <a:graphicData uri="http://schemas.openxmlformats.org/drawingml/2006/picture">
-                <pic:pic xmlns:pic="http://schemas.openxmlformats.org/drawingml/2006/picture">
-                  <pic:nvPicPr>
-                    <pic:cNvPr id="1" name=""/>
-                    <pic:cNvPicPr/>
-                  </pic:nvPicPr>
-                  <pic:blipFill>
-                    <a:blip r:embed="rId33"/>
-                    <a:stretch>
-                      <a:fillRect/>
-                    </a:stretch>
-                  </pic:blipFill>
-                  <pic:spPr>
-                    <a:xfrm>
-                      <a:off x="0" y="0"/>
-                      <a:ext cx="2986278" cy="2040044"/>
-                    </a:xfrm>
-                    <a:prstGeom prst="rect">
-                      <a:avLst/>
-                    </a:prstGeom>
-                    <a:ln>
-                      <a:solidFill>
-                        <a:schemeClr val="tx1"/>
-                      </a:solidFill>
-                    </a:ln>
-                  </pic:spPr>
-                </pic:pic>
-              </a:graphicData>
-            </a:graphic>
-          </wp:inline>
-        </w:drawing>
-      </w:r>
-    </w:p>
-    <w:p>
-      <w:pPr>
-        <w:pStyle w:val="Compact"/>
-        <w:numPr>
-          <w:ilvl w:val="0"/>
-          <w:numId w:val="16"/>
-        </w:numPr>
-      </w:pPr>
-      <w:r>
-        <w:t xml:space="preserve">Because </w:t>
-      </w:r>
-      <w:r>
-        <w:t>this is your first run, you will see a permission dialog for the connectors used by the app.  Click Allow to proceed.  The app will open in a new browser tab</w:t>
-      </w:r>
-      <w:r>
-        <w:t>;</w:t>
-      </w:r>
-      <w:r>
-        <w:t xml:space="preserve"> briefly review the app.  This is a PowerApps canvas app.  After reviewing close the browser tab.</w:t>
-      </w:r>
-    </w:p>
-    <w:p>
-      <w:pPr>
-        <w:pStyle w:val="Compact"/>
-        <w:numPr>
-          <w:ilvl w:val="0"/>
-          <w:numId w:val="16"/>
-        </w:numPr>
-      </w:pPr>
-      <w:r>
-        <w:t>Back on the list of solution components select … on the Device Ordering App again and this time click the Details.  Here you can review the versions of the app and what connections are used.</w:t>
-      </w:r>
-    </w:p>
-    <w:p>
-      <w:pPr>
-        <w:pStyle w:val="Compact"/>
-        <w:numPr>
-          <w:ilvl w:val="0"/>
-          <w:numId w:val="16"/>
-        </w:numPr>
-      </w:pPr>
-      <w:r>
-        <w:t>Click the browser back button to return to the solution component list.</w:t>
-      </w:r>
-    </w:p>
-    <w:p>
-      <w:pPr>
-        <w:pStyle w:val="Compact"/>
-        <w:numPr>
-          <w:ilvl w:val="0"/>
-          <w:numId w:val="16"/>
-        </w:numPr>
-      </w:pPr>
-      <w:r>
-        <w:t xml:space="preserve">Click the … next to the Device Procurement component that has a type of Model-driven App and select Play.  This will launch the app designed for the </w:t>
-      </w:r>
-      <w:r>
-        <w:t>back-office</w:t>
-      </w:r>
-      <w:r>
-        <w:t xml:space="preserve"> users, it is a PowerApps model-driven app.</w:t>
       </w:r>
     </w:p>
     <w:p>
@@ -2202,10 +2378,10 @@
           <w:noProof/>
         </w:rPr>
         <w:drawing>
-          <wp:inline distT="0" distB="0" distL="0" distR="0" wp14:anchorId="5EDDB813" wp14:editId="446EE7BC">
-            <wp:extent cx="5874052" cy="1219263"/>
-            <wp:effectExtent l="19050" t="19050" r="0" b="0"/>
-            <wp:docPr id="42" name="Picture 42" descr="menu showing the play option for an app"/>
+          <wp:inline distT="0" distB="0" distL="0" distR="0" wp14:anchorId="37289CEE" wp14:editId="547A13D0">
+            <wp:extent cx="5943600" cy="3275330"/>
+            <wp:effectExtent l="19050" t="19050" r="0" b="1270"/>
+            <wp:docPr id="46" name="Picture 46" descr="Start canvas application - screenshot"/>
             <wp:cNvGraphicFramePr>
               <a:graphicFrameLocks xmlns:a="http://schemas.openxmlformats.org/drawingml/2006/main" noChangeAspect="1"/>
             </wp:cNvGraphicFramePr>
@@ -2225,7 +2401,7 @@
                   <pic:spPr>
                     <a:xfrm>
                       <a:off x="0" y="0"/>
-                      <a:ext cx="5874052" cy="1219263"/>
+                      <a:ext cx="5943600" cy="3275330"/>
                     </a:xfrm>
                     <a:prstGeom prst="rect">
                       <a:avLst/>
@@ -2252,13 +2428,61 @@
         </w:numPr>
       </w:pPr>
       <w:r>
-        <w:t xml:space="preserve">After </w:t>
-      </w:r>
-      <w:r>
-        <w:t>a moment</w:t>
-      </w:r>
-      <w:r>
-        <w:t xml:space="preserve"> reviewing the app, close the browser tab to return to the solution list.  Stay here as you will start from this location in the next task.</w:t>
+        <w:t xml:space="preserve">Because </w:t>
+      </w:r>
+      <w:r>
+        <w:t>this is your first run, you will see a permission dialog for the connectors used by the app.  Click Allow to proceed.</w:t>
+      </w:r>
+    </w:p>
+    <w:p>
+      <w:pPr>
+        <w:pStyle w:val="Compact"/>
+      </w:pPr>
+      <w:r>
+        <w:rPr>
+          <w:noProof/>
+        </w:rPr>
+        <w:lastRenderedPageBreak/>
+        <w:drawing>
+          <wp:inline distT="0" distB="0" distL="0" distR="0" wp14:anchorId="3B6BA57B" wp14:editId="4D1507DB">
+            <wp:extent cx="4374820" cy="3754278"/>
+            <wp:effectExtent l="19050" t="19050" r="6985" b="0"/>
+            <wp:docPr id="47" name="Picture 47" descr="Connector permission dialog - screenshot"/>
+            <wp:cNvGraphicFramePr>
+              <a:graphicFrameLocks xmlns:a="http://schemas.openxmlformats.org/drawingml/2006/main" noChangeAspect="1"/>
+            </wp:cNvGraphicFramePr>
+            <a:graphic xmlns:a="http://schemas.openxmlformats.org/drawingml/2006/main">
+              <a:graphicData uri="http://schemas.openxmlformats.org/drawingml/2006/picture">
+                <pic:pic xmlns:pic="http://schemas.openxmlformats.org/drawingml/2006/picture">
+                  <pic:nvPicPr>
+                    <pic:cNvPr id="1" name=""/>
+                    <pic:cNvPicPr/>
+                  </pic:nvPicPr>
+                  <pic:blipFill>
+                    <a:blip r:embed="rId35"/>
+                    <a:stretch>
+                      <a:fillRect/>
+                    </a:stretch>
+                  </pic:blipFill>
+                  <pic:spPr>
+                    <a:xfrm>
+                      <a:off x="0" y="0"/>
+                      <a:ext cx="4393167" cy="3770023"/>
+                    </a:xfrm>
+                    <a:prstGeom prst="rect">
+                      <a:avLst/>
+                    </a:prstGeom>
+                    <a:ln>
+                      <a:solidFill>
+                        <a:schemeClr val="tx1"/>
+                      </a:solidFill>
+                    </a:ln>
+                  </pic:spPr>
+                </pic:pic>
+              </a:graphicData>
+            </a:graphic>
+          </wp:inline>
+        </w:drawing>
       </w:r>
     </w:p>
     <w:p>
@@ -2270,6 +2494,236 @@
         </w:numPr>
       </w:pPr>
       <w:r>
+        <w:t>The app will open in a new browser tab</w:t>
+      </w:r>
+      <w:r>
+        <w:t>;</w:t>
+      </w:r>
+      <w:r>
+        <w:t xml:space="preserve"> briefly review the app.  This is a Power</w:t>
+      </w:r>
+      <w:r>
+        <w:t xml:space="preserve"> </w:t>
+      </w:r>
+      <w:r>
+        <w:t>Apps canvas app.  After reviewing close the browser tab.</w:t>
+      </w:r>
+    </w:p>
+    <w:p>
+      <w:pPr>
+        <w:pStyle w:val="Compact"/>
+        <w:numPr>
+          <w:ilvl w:val="0"/>
+          <w:numId w:val="16"/>
+        </w:numPr>
+      </w:pPr>
+      <w:r>
+        <w:t xml:space="preserve">Back on the list of solution components select … on the Device Ordering App again and this time click the </w:t>
+      </w:r>
+      <w:r>
+        <w:rPr>
+          <w:b/>
+          <w:bCs/>
+        </w:rPr>
+        <w:t>Details</w:t>
+      </w:r>
+      <w:r>
+        <w:t>.</w:t>
+      </w:r>
+      <w:r>
+        <w:t xml:space="preserve"> </w:t>
+      </w:r>
+      <w:r>
+        <w:t>Here you can review the versions of the app</w:t>
+      </w:r>
+      <w:r>
+        <w:t xml:space="preserve">, </w:t>
+      </w:r>
+      <w:r>
+        <w:t>what connections are used</w:t>
+      </w:r>
+      <w:r>
+        <w:t>, and the flows it uses</w:t>
+      </w:r>
+      <w:r>
+        <w:t>.</w:t>
+      </w:r>
+    </w:p>
+    <w:p>
+      <w:pPr>
+        <w:pStyle w:val="Compact"/>
+      </w:pPr>
+      <w:r>
+        <w:rPr>
+          <w:noProof/>
+        </w:rPr>
+        <w:drawing>
+          <wp:inline distT="0" distB="0" distL="0" distR="0" wp14:anchorId="1F848146" wp14:editId="283BCD0F">
+            <wp:extent cx="5943600" cy="2613660"/>
+            <wp:effectExtent l="19050" t="19050" r="0" b="0"/>
+            <wp:docPr id="49" name="Picture 49" descr="Application details - screenshot"/>
+            <wp:cNvGraphicFramePr>
+              <a:graphicFrameLocks xmlns:a="http://schemas.openxmlformats.org/drawingml/2006/main" noChangeAspect="1"/>
+            </wp:cNvGraphicFramePr>
+            <a:graphic xmlns:a="http://schemas.openxmlformats.org/drawingml/2006/main">
+              <a:graphicData uri="http://schemas.openxmlformats.org/drawingml/2006/picture">
+                <pic:pic xmlns:pic="http://schemas.openxmlformats.org/drawingml/2006/picture">
+                  <pic:nvPicPr>
+                    <pic:cNvPr id="1" name=""/>
+                    <pic:cNvPicPr/>
+                  </pic:nvPicPr>
+                  <pic:blipFill>
+                    <a:blip r:embed="rId36"/>
+                    <a:stretch>
+                      <a:fillRect/>
+                    </a:stretch>
+                  </pic:blipFill>
+                  <pic:spPr>
+                    <a:xfrm>
+                      <a:off x="0" y="0"/>
+                      <a:ext cx="5943600" cy="2613660"/>
+                    </a:xfrm>
+                    <a:prstGeom prst="rect">
+                      <a:avLst/>
+                    </a:prstGeom>
+                    <a:ln>
+                      <a:solidFill>
+                        <a:schemeClr val="tx1"/>
+                      </a:solidFill>
+                    </a:ln>
+                  </pic:spPr>
+                </pic:pic>
+              </a:graphicData>
+            </a:graphic>
+          </wp:inline>
+        </w:drawing>
+      </w:r>
+    </w:p>
+    <w:p>
+      <w:pPr>
+        <w:pStyle w:val="Compact"/>
+        <w:numPr>
+          <w:ilvl w:val="0"/>
+          <w:numId w:val="16"/>
+        </w:numPr>
+      </w:pPr>
+      <w:r>
+        <w:t>Click the browser back button to return to the solution component list.</w:t>
+      </w:r>
+    </w:p>
+    <w:p>
+      <w:pPr>
+        <w:pStyle w:val="Compact"/>
+        <w:numPr>
+          <w:ilvl w:val="0"/>
+          <w:numId w:val="16"/>
+        </w:numPr>
+      </w:pPr>
+      <w:r>
+        <w:t xml:space="preserve">Click the … next to the </w:t>
+      </w:r>
+      <w:r>
+        <w:rPr>
+          <w:b/>
+          <w:bCs/>
+        </w:rPr>
+        <w:t>Device Procurement</w:t>
+      </w:r>
+      <w:r>
+        <w:t xml:space="preserve"> that has a type of Model-driven App and select Play.</w:t>
+      </w:r>
+      <w:r>
+        <w:t xml:space="preserve"> </w:t>
+      </w:r>
+      <w:r>
+        <w:t xml:space="preserve">This will launch the app designed for the </w:t>
+      </w:r>
+      <w:r>
+        <w:t>back-office</w:t>
+      </w:r>
+      <w:r>
+        <w:t xml:space="preserve"> users, it is a PowerApps model-driven app.</w:t>
+      </w:r>
+    </w:p>
+    <w:p>
+      <w:pPr>
+        <w:pStyle w:val="Compact"/>
+        <w:ind w:left="480"/>
+      </w:pPr>
+      <w:r>
+        <w:rPr>
+          <w:noProof/>
+        </w:rPr>
+        <w:lastRenderedPageBreak/>
+        <w:drawing>
+          <wp:inline distT="0" distB="0" distL="0" distR="0" wp14:anchorId="3EC7E67D" wp14:editId="46837131">
+            <wp:extent cx="5943600" cy="1896110"/>
+            <wp:effectExtent l="19050" t="19050" r="0" b="8890"/>
+            <wp:docPr id="50" name="Picture 50" descr="Start model-driven application - screenshot"/>
+            <wp:cNvGraphicFramePr>
+              <a:graphicFrameLocks xmlns:a="http://schemas.openxmlformats.org/drawingml/2006/main" noChangeAspect="1"/>
+            </wp:cNvGraphicFramePr>
+            <a:graphic xmlns:a="http://schemas.openxmlformats.org/drawingml/2006/main">
+              <a:graphicData uri="http://schemas.openxmlformats.org/drawingml/2006/picture">
+                <pic:pic xmlns:pic="http://schemas.openxmlformats.org/drawingml/2006/picture">
+                  <pic:nvPicPr>
+                    <pic:cNvPr id="1" name=""/>
+                    <pic:cNvPicPr/>
+                  </pic:nvPicPr>
+                  <pic:blipFill>
+                    <a:blip r:embed="rId37"/>
+                    <a:stretch>
+                      <a:fillRect/>
+                    </a:stretch>
+                  </pic:blipFill>
+                  <pic:spPr>
+                    <a:xfrm>
+                      <a:off x="0" y="0"/>
+                      <a:ext cx="5943600" cy="1896110"/>
+                    </a:xfrm>
+                    <a:prstGeom prst="rect">
+                      <a:avLst/>
+                    </a:prstGeom>
+                    <a:ln>
+                      <a:solidFill>
+                        <a:schemeClr val="tx1"/>
+                      </a:solidFill>
+                    </a:ln>
+                  </pic:spPr>
+                </pic:pic>
+              </a:graphicData>
+            </a:graphic>
+          </wp:inline>
+        </w:drawing>
+      </w:r>
+    </w:p>
+    <w:p>
+      <w:pPr>
+        <w:pStyle w:val="Compact"/>
+        <w:numPr>
+          <w:ilvl w:val="0"/>
+          <w:numId w:val="16"/>
+        </w:numPr>
+      </w:pPr>
+      <w:r>
+        <w:t xml:space="preserve">After </w:t>
+      </w:r>
+      <w:r>
+        <w:t>a moment</w:t>
+      </w:r>
+      <w:r>
+        <w:t xml:space="preserve"> reviewing the app, close the browser tab to return to the solution list.  Stay here as you will start from this location in the next task.</w:t>
+      </w:r>
+    </w:p>
+    <w:p>
+      <w:pPr>
+        <w:pStyle w:val="Compact"/>
+        <w:numPr>
+          <w:ilvl w:val="0"/>
+          <w:numId w:val="16"/>
+        </w:numPr>
+      </w:pPr>
+      <w:r>
         <w:t xml:space="preserve">Notice this is a </w:t>
       </w:r>
       <w:r>
@@ -2292,7 +2746,7 @@
       <w:r>
         <w:t>: Review the Security Roles</w:t>
       </w:r>
-      <w:bookmarkEnd w:id="14"/>
+      <w:bookmarkEnd w:id="13"/>
     </w:p>
     <w:p>
       <w:pPr>
@@ -2325,10 +2779,11 @@
       <w:r>
         <w:t xml:space="preserve"> on lab you will be assigning the security roles you review here to users and teams that need to use the apps. You can read more about security roles and privileges </w:t>
       </w:r>
-      <w:hyperlink r:id="rId35">
+      <w:hyperlink r:id="rId38">
         <w:r>
           <w:rPr>
             <w:rStyle w:val="Hyperlink"/>
+            <w:color w:val="1F497D" w:themeColor="text2"/>
           </w:rPr>
           <w:t>here</w:t>
         </w:r>
@@ -2342,7 +2797,6 @@
         <w:pStyle w:val="BodyText"/>
       </w:pPr>
       <w:r>
-        <w:lastRenderedPageBreak/>
         <w:t xml:space="preserve">Working with the team you identified that there are three different usage patterns for the </w:t>
       </w:r>
       <w:r>
@@ -2434,7 +2888,11 @@
         <w:t>,</w:t>
       </w:r>
       <w:r>
-        <w:t xml:space="preserve"> does not have access to any business data like Account and Contacts. This role is designed to be used with the app roles like Contoso Device Order app and allows the app roles to be built without including all the base permissions required to login to a CDS model-driven app. When we assign roles to users in a future HOL we will give the user this role plus the app role. When combined, these two roles will give them the privileges needed to run the app.</w:t>
+        <w:t xml:space="preserve"> does not have access to </w:t>
+      </w:r>
+      <w:r>
+        <w:lastRenderedPageBreak/>
+        <w:t>any business data like Account and Contacts. This role is designed to be used with the app roles like Contoso Device Order app and allows the app roles to be built without including all the base permissions required to login to a CDS model-driven app. When we assign roles to users in a future HOL we will give the user this role plus the app role. When combined, these two roles will give them the privileges needed to run the app.</w:t>
       </w:r>
     </w:p>
     <w:p>
@@ -2463,12 +2921,23 @@
         </w:numPr>
       </w:pPr>
       <w:r>
-        <w:t>Filter on Other.</w:t>
+        <w:t xml:space="preserve">Filter on </w:t>
+      </w:r>
+      <w:r>
+        <w:rPr>
+          <w:b/>
+          <w:bCs/>
+        </w:rPr>
+        <w:t>Other</w:t>
+      </w:r>
+      <w:r>
+        <w:t>.</w:t>
       </w:r>
     </w:p>
     <w:p>
       <w:pPr>
         <w:pStyle w:val="CaptionedFigure"/>
+        <w:ind w:left="480"/>
       </w:pPr>
       <w:r>
         <w:rPr>
@@ -2490,7 +2959,7 @@
                     <pic:cNvPicPr/>
                   </pic:nvPicPr>
                   <pic:blipFill>
-                    <a:blip r:embed="rId36"/>
+                    <a:blip r:embed="rId39"/>
                     <a:stretch>
                       <a:fillRect/>
                     </a:stretch>
@@ -2546,7 +3015,6 @@
         </w:numPr>
       </w:pPr>
       <w:r>
-        <w:lastRenderedPageBreak/>
         <w:t xml:space="preserve">Select the Core Records tab and review it. Don’t make any changes. Locate the Account and Contact rows and make sure none of the circles have been granted access to the data. An empty </w:t>
       </w:r>
       <w:r>
@@ -2582,7 +3050,7 @@
                     </pic:cNvPicPr>
                   </pic:nvPicPr>
                   <pic:blipFill>
-                    <a:blip r:embed="rId37"/>
+                    <a:blip r:embed="rId40"/>
                     <a:stretch>
                       <a:fillRect/>
                     </a:stretch>
@@ -2644,6 +3112,7 @@
         </w:numPr>
       </w:pPr>
       <w:r>
+        <w:lastRenderedPageBreak/>
         <w:t xml:space="preserve">Click </w:t>
       </w:r>
       <w:r>
@@ -2776,7 +3245,7 @@
                     </pic:cNvPicPr>
                   </pic:nvPicPr>
                   <pic:blipFill>
-                    <a:blip r:embed="rId38"/>
+                    <a:blip r:embed="rId41"/>
                     <a:stretch>
                       <a:fillRect/>
                     </a:stretch>
@@ -2848,7 +3317,6 @@
           <w:color w:val="2B579A"/>
           <w:shd w:val="clear" w:color="auto" w:fill="E6E6E6"/>
         </w:rPr>
-        <w:lastRenderedPageBreak/>
         <w:drawing>
           <wp:inline distT="0" distB="0" distL="0" distR="0" wp14:anchorId="359F2E33" wp14:editId="47B4409A">
             <wp:extent cx="5334000" cy="504888"/>
@@ -2865,7 +3333,7 @@
                     </pic:cNvPicPr>
                   </pic:nvPicPr>
                   <pic:blipFill>
-                    <a:blip r:embed="rId39"/>
+                    <a:blip r:embed="rId42"/>
                     <a:stretch>
                       <a:fillRect/>
                     </a:stretch>
@@ -2906,7 +3374,13 @@
         <w:t xml:space="preserve">We are </w:t>
       </w:r>
       <w:r>
-        <w:t xml:space="preserve">not going to save our changes we made so </w:t>
+        <w:t>not going to save our changes we made</w:t>
+      </w:r>
+      <w:r>
+        <w:t>,</w:t>
+      </w:r>
+      <w:r>
+        <w:t xml:space="preserve"> so </w:t>
       </w:r>
       <w:r>
         <w:t>Close the security role browser tab without saving.</w:t>
@@ -2921,17 +3395,63 @@
         </w:numPr>
       </w:pPr>
       <w:r>
-        <w:t>Click Done.</w:t>
+        <w:t xml:space="preserve">Click </w:t>
+      </w:r>
+      <w:r>
+        <w:rPr>
+          <w:b/>
+          <w:bCs/>
+        </w:rPr>
+        <w:t>Done</w:t>
+      </w:r>
+      <w:r>
+        <w:t>.</w:t>
       </w:r>
     </w:p>
     <w:p>
       <w:pPr>
         <w:pStyle w:val="Heading1"/>
       </w:pPr>
-      <w:bookmarkStart w:id="15" w:name="terms-of-use"/>
+      <w:bookmarkStart w:id="14" w:name="terms-of-use"/>
       <w:r>
         <w:t>Terms of Use</w:t>
       </w:r>
+      <w:bookmarkEnd w:id="14"/>
+    </w:p>
+    <w:p>
+      <w:pPr>
+        <w:pStyle w:val="FirstParagraph"/>
+      </w:pPr>
+      <w:r>
+        <w:t>© 20</w:t>
+      </w:r>
+      <w:r>
+        <w:t>20</w:t>
+      </w:r>
+      <w:r>
+        <w:t xml:space="preserve"> Microsoft Corporation. All rights reserved.</w:t>
+      </w:r>
+    </w:p>
+    <w:p>
+      <w:pPr>
+        <w:pStyle w:val="BodyText"/>
+      </w:pPr>
+      <w:r>
+        <w:t xml:space="preserve">By using this demo/lab, you agree to the following terms: The technology/functionality described in this demo/lab is provided by Microsoft Corporation for purposes of obtaining your feedback and to provide you with a learning experience. You may only use the demo/lab to evaluate such technology features and functionality and provide feedback to Microsoft. You may not use it for any other purpose. You may not modify, copy, distribute, transmit, display, perform, reproduce, publish, license, create derivative works from, transfer, or sell this demo/lab or any portion thereof. COPYING OR REPRODUCTION OF THE DEMO/LAB (OR ANY PORTION OF IT) TO ANY OTHER SERVER OR LOCATION FOR FURTHER REPRODUCTION OR REDISTRIBUTION IS EXPRESSLY PROHIBITED. THIS DEMO/LAB PROVIDES CERTAIN SOFTWARE TECHNOLOGY/PRODUCT FEATURES AND FUNCTIONALITY, INCLUDING POTENTIAL NEW FEATURES AND CONCEPTS, IN A SIMULATED ENVIRONMENT WITHOUT COMPLEX SET-UP OR INSTALLATION FOR THE PURPOSE DESCRIBED ABOVE. THE TECHNOLOGY/CONCEPTS REPRESENTED IN THIS DEMO/LAB MAY NOT REPRESENT FULL FEATURE FUNCTIONALITY AND MAY NOT WORK </w:t>
+      </w:r>
+      <w:r>
+        <w:lastRenderedPageBreak/>
+        <w:t>THE WAY A FINAL VERSION MAY WORK. WE ALSO MAY NOT RELEASE A FINAL VERSION OF SUCH FEATURES OR CONCEPTS. YOUR EXPERIENCE WITH USING SUCH FEATURES AND FUNCTIONALITY IN A PHYSICAL ENVIRONMENT MAY ALSO BE DIFFERENT.</w:t>
+      </w:r>
+    </w:p>
+    <w:p>
+      <w:pPr>
+        <w:pStyle w:val="Heading2"/>
+      </w:pPr>
+      <w:bookmarkStart w:id="15" w:name="feedback"/>
+      <w:r>
+        <w:t>FEEDBACK</w:t>
+      </w:r>
       <w:bookmarkEnd w:id="15"/>
     </w:p>
     <w:p>
@@ -2939,48 +3459,18 @@
         <w:pStyle w:val="FirstParagraph"/>
       </w:pPr>
       <w:r>
-        <w:t>© 2019 Microsoft Corporation. All rights reserved.</w:t>
-      </w:r>
-    </w:p>
-    <w:p>
-      <w:pPr>
-        <w:pStyle w:val="BodyText"/>
-      </w:pPr>
-      <w:r>
-        <w:t>By using this demo/lab, you agree to the following terms: The technology/functionality described in this demo/lab is provided by Microsoft Corporation for purposes of obtaining your feedback and to provide you with a learning experience. You may only use the demo/lab to evaluate such technology features and functionality and provide feedback to Microsoft. You may not use it for any other purpose. You may not modify, copy, distribute, transmit, display, perform, reproduce, publish, license, create derivative works from, transfer, or sell this demo/lab or any portion thereof. COPYING OR REPRODUCTION OF THE DEMO/LAB (OR ANY PORTION OF IT) TO ANY OTHER SERVER OR LOCATION FOR FURTHER REPRODUCTION OR REDISTRIBUTION IS EXPRESSLY PROHIBITED. THIS DEMO/LAB PROVIDES CERTAIN SOFTWARE TECHNOLOGY/PRODUCT FEATURES AND FUNCTIONALITY, INCLUDING POTENTIAL NEW FEATURES AND CONCEPTS, IN A SIMULATED ENVIRONMENT WITHOUT COMPLEX SET-UP OR INSTALLATION FOR THE PURPOSE DESCRIBED ABOVE. THE TECHNOLOGY/CONCEPTS REPRESENTED IN THIS DEMO/LAB MAY NOT REPRESENT FULL FEATURE FUNCTIONALITY AND MAY NOT WORK THE WAY A FINAL VERSION MAY WORK. WE ALSO MAY NOT RELEASE A FINAL VERSION OF SUCH FEATURES OR CONCEPTS. YOUR EXPERIENCE WITH USING SUCH FEATURES AND FUNCTIONALITY IN A PHYSICAL ENVIRONMENT MAY ALSO BE DIFFERENT.</w:t>
+        <w:t>If you give feedback about the technology features, functionality and/or concepts described in this demo/lab to Microsoft, you give to Microsoft, without charge, the right to use, share and commercialize your feedback in any way and for any purpose. You also give to third parties, without charge, any patent rights needed for their products, technologies and services to use or interface with any specific parts of a Microsoft software or service that includes the feedback. You will not give feedback that is subject to a license that requires Microsoft to license its software or documentation to third parties because we include your feedback in them. These rights survive this agreement. MICROSOFT CORPORATION HEREBY DISCLAIMS ALL WARRANTIES AND CONDITIONS WITH REGARD TO THE DEMO/LAB, INCLUDING ALL WARRANTIES AND CONDITIONS OF MERCHANTABILITY, WHETHER EXPRESS, IMPLIED OR STATUTORY, FITNESS FOR A PARTICULAR PURPOSE, TITLE AND NON-INFRINGEMENT. MICROSOFT DOES NOT MAKE ANY ASSURANCES OR REPRESENTATIONS WITH REGARD TO THE ACCURACY OF THE RESULTS, OUTPUT THAT DERIVES FROM USE OF DEMO/ LAB, OR SUITABILITY OF THE INFORMATION CONTAINED IN THE DEMO/LAB FOR ANY PURPOSE.</w:t>
       </w:r>
     </w:p>
     <w:p>
       <w:pPr>
         <w:pStyle w:val="Heading2"/>
       </w:pPr>
-      <w:bookmarkStart w:id="16" w:name="feedback"/>
-      <w:r>
-        <w:t>FEEDBACK</w:t>
+      <w:bookmarkStart w:id="16" w:name="disclaimer"/>
+      <w:r>
+        <w:t>DISCLAIMER</w:t>
       </w:r>
       <w:bookmarkEnd w:id="16"/>
-    </w:p>
-    <w:p>
-      <w:pPr>
-        <w:pStyle w:val="FirstParagraph"/>
-      </w:pPr>
-      <w:r>
-        <w:t xml:space="preserve">If you give feedback about the technology features, functionality and/or concepts described in this demo/lab to Microsoft, you give to Microsoft, without charge, the right to use, share and commercialize your feedback in any way and for any purpose. You also give to third parties, without charge, any patent rights needed for their products, technologies and services to use or interface with any specific parts of a Microsoft software or service that includes the feedback. You will not give feedback that is subject to a license that requires Microsoft to license its software or documentation to third parties because we include your feedback in them. These rights survive this agreement. MICROSOFT CORPORATION HEREBY DISCLAIMS ALL WARRANTIES AND CONDITIONS WITH REGARD TO THE DEMO/LAB, INCLUDING ALL WARRANTIES AND CONDITIONS OF MERCHANTABILITY, WHETHER EXPRESS, IMPLIED OR STATUTORY, FITNESS FOR A PARTICULAR PURPOSE, TITLE AND NON-INFRINGEMENT. MICROSOFT DOES NOT MAKE ANY ASSURANCES OR REPRESENTATIONS WITH REGARD TO THE ACCURACY OF THE RESULTS, OUTPUT THAT </w:t>
-      </w:r>
-      <w:r>
-        <w:lastRenderedPageBreak/>
-        <w:t>DERIVES FROM USE OF DEMO/ LAB, OR SUITABILITY OF THE INFORMATION CONTAINED IN THE DEMO/LAB FOR ANY PURPOSE.</w:t>
-      </w:r>
-    </w:p>
-    <w:p>
-      <w:pPr>
-        <w:pStyle w:val="Heading2"/>
-      </w:pPr>
-      <w:bookmarkStart w:id="17" w:name="disclaimer"/>
-      <w:r>
-        <w:t>DISCLAIMER</w:t>
-      </w:r>
-      <w:bookmarkEnd w:id="17"/>
     </w:p>
     <w:p>
       <w:pPr>
@@ -7558,6 +8048,15 @@
       <w:contextualSpacing/>
     </w:pPr>
   </w:style>
+  <w:style w:type="paragraph" w:styleId="Revision">
+    <w:name w:val="Revision"/>
+    <w:hidden/>
+    <w:semiHidden/>
+    <w:rsid w:val="008E2593"/>
+    <w:pPr>
+      <w:spacing w:after="0"/>
+    </w:pPr>
+  </w:style>
 </w:styles>
 </file>
 
@@ -7915,6 +8414,16 @@
 </file>
 
 <file path=customXml/item2.xml><?xml version="1.0" encoding="utf-8"?>
+<p:properties xmlns:p="http://schemas.microsoft.com/office/2006/metadata/properties" xmlns:xsi="http://www.w3.org/2001/XMLSchema-instance" xmlns:pc="http://schemas.microsoft.com/office/infopath/2007/PartnerControls">
+  <documentManagement>
+    <MediaServiceKeyPoints xmlns="413917e0-3c85-4042-b3d6-b66207b014b2" xsi:nil="true"/>
+    <_ip_UnifiedCompliancePolicyUIAction xmlns="http://schemas.microsoft.com/sharepoint/v3" xsi:nil="true"/>
+    <_ip_UnifiedCompliancePolicyProperties xmlns="http://schemas.microsoft.com/sharepoint/v3" xsi:nil="true"/>
+  </documentManagement>
+</p:properties>
+</file>
+
+<file path=customXml/item3.xml><?xml version="1.0" encoding="utf-8"?>
 <ct:contentTypeSchema xmlns:ct="http://schemas.microsoft.com/office/2006/metadata/contentType" xmlns:ma="http://schemas.microsoft.com/office/2006/metadata/properties/metaAttributes" ct:_="" ma:_="" ma:contentTypeName="Document" ma:contentTypeID="0x01010093C1795788187346AB76A77043A8D3E6" ma:contentTypeVersion="15" ma:contentTypeDescription="Create a new document." ma:contentTypeScope="" ma:versionID="44674666eb4ed31f4ab9d40155aa0781">
   <xsd:schema xmlns:xsd="http://www.w3.org/2001/XMLSchema" xmlns:xs="http://www.w3.org/2001/XMLSchema" xmlns:p="http://schemas.microsoft.com/office/2006/metadata/properties" xmlns:ns1="http://schemas.microsoft.com/sharepoint/v3" xmlns:ns2="413917e0-3c85-4042-b3d6-b66207b014b2" xmlns:ns3="121cbfdf-642d-47d5-bb31-23acd4d6d77c" targetNamespace="http://schemas.microsoft.com/office/2006/metadata/properties" ma:root="true" ma:fieldsID="228616c3723b99adfeaade7cb0a6810e" ns1:_="" ns2:_="" ns3:_="">
     <xsd:import namespace="http://schemas.microsoft.com/sharepoint/v3"/>
@@ -8154,16 +8663,6 @@
 </ct:contentTypeSchema>
 </file>
 
-<file path=customXml/item3.xml><?xml version="1.0" encoding="utf-8"?>
-<p:properties xmlns:p="http://schemas.microsoft.com/office/2006/metadata/properties" xmlns:xsi="http://www.w3.org/2001/XMLSchema-instance" xmlns:pc="http://schemas.microsoft.com/office/infopath/2007/PartnerControls">
-  <documentManagement>
-    <MediaServiceKeyPoints xmlns="413917e0-3c85-4042-b3d6-b66207b014b2" xsi:nil="true"/>
-    <_ip_UnifiedCompliancePolicyUIAction xmlns="http://schemas.microsoft.com/sharepoint/v3" xsi:nil="true"/>
-    <_ip_UnifiedCompliancePolicyProperties xmlns="http://schemas.microsoft.com/sharepoint/v3" xsi:nil="true"/>
-  </documentManagement>
-</p:properties>
-</file>
-
 <file path=customXml/itemProps1.xml><?xml version="1.0" encoding="utf-8"?>
 <ds:datastoreItem xmlns:ds="http://schemas.openxmlformats.org/officeDocument/2006/customXml" ds:itemID="{2F1F87F4-E8E1-4BEA-9EC0-A6B4C9B7B7E8}">
   <ds:schemaRefs>
@@ -8173,6 +8672,17 @@
 </file>
 
 <file path=customXml/itemProps2.xml><?xml version="1.0" encoding="utf-8"?>
+<ds:datastoreItem xmlns:ds="http://schemas.openxmlformats.org/officeDocument/2006/customXml" ds:itemID="{F3F83FF6-7E58-4E86-9B2F-AC16AD1D29DD}">
+  <ds:schemaRefs>
+    <ds:schemaRef ds:uri="http://schemas.microsoft.com/office/2006/metadata/properties"/>
+    <ds:schemaRef ds:uri="http://schemas.microsoft.com/office/infopath/2007/PartnerControls"/>
+    <ds:schemaRef ds:uri="413917e0-3c85-4042-b3d6-b66207b014b2"/>
+    <ds:schemaRef ds:uri="http://schemas.microsoft.com/sharepoint/v3"/>
+  </ds:schemaRefs>
+</ds:datastoreItem>
+</file>
+
+<file path=customXml/itemProps3.xml><?xml version="1.0" encoding="utf-8"?>
 <ds:datastoreItem xmlns:ds="http://schemas.openxmlformats.org/officeDocument/2006/customXml" ds:itemID="{A5ED359A-2A87-40E8-96FC-8BC7547247AD}">
   <ds:schemaRefs>
     <ds:schemaRef ds:uri="http://schemas.microsoft.com/office/2006/metadata/contentType"/>
@@ -8190,15 +8700,4 @@
     <ds:schemaRef ds:uri="http://schemas.microsoft.com/internal/obd"/>
   </ds:schemaRefs>
 </ds:datastoreItem>
-</file>
-
-<file path=customXml/itemProps3.xml><?xml version="1.0" encoding="utf-8"?>
-<ds:datastoreItem xmlns:ds="http://schemas.openxmlformats.org/officeDocument/2006/customXml" ds:itemID="{F3F83FF6-7E58-4E86-9B2F-AC16AD1D29DD}">
-  <ds:schemaRefs>
-    <ds:schemaRef ds:uri="http://schemas.microsoft.com/office/2006/metadata/properties"/>
-    <ds:schemaRef ds:uri="http://schemas.microsoft.com/office/infopath/2007/PartnerControls"/>
-    <ds:schemaRef ds:uri="413917e0-3c85-4042-b3d6-b66207b014b2"/>
-    <ds:schemaRef ds:uri="http://schemas.microsoft.com/sharepoint/v3"/>
-  </ds:schemaRefs>
-</ds:datastoreItem>
 </file>
</xml_diff>